<commit_message>
create template tag folder
+ template tag folder and function
</commit_message>
<xml_diff>
--- a/جنگو براساس داکیومنتیشن جنگو.docx
+++ b/جنگو براساس داکیومنتیشن جنگو.docx
@@ -47593,12 +47593,54 @@
         <w:ind w:right="-540"/>
         <w:jc w:val="right"/>
         <w:rPr>
+          <w:rFonts w:ascii="Consolas" w:eastAsia="Times New Roman" w:hAnsi="Consolas" w:cs="B Zar"/>
+          <w:sz w:val="23"/>
+          <w:szCs w:val="23"/>
+          <w:lang w:bidi="fa-IR"/>
+        </w:rPr>
+      </w:pPr>
+      <w:r>
+        <w:rPr>
           <w:rFonts w:ascii="Consolas" w:eastAsia="Times New Roman" w:hAnsi="Consolas" w:cs="B Zar" w:hint="cs"/>
           <w:sz w:val="23"/>
           <w:szCs w:val="23"/>
           <w:rtl/>
           <w:lang w:bidi="fa-IR"/>
         </w:rPr>
+        <w:t>در این حالت خودش 8 کارکتر از صفر را میدهد و سه نقطه را میگذارد</w:t>
+      </w:r>
+    </w:p>
+    <w:p>
+      <w:pPr>
+        <w:shd w:val="clear" w:color="auto" w:fill="212121"/>
+        <w:spacing w:after="0" w:line="300" w:lineRule="atLeast"/>
+        <w:rPr>
+          <w:rFonts w:ascii="Consolas" w:eastAsia="Times New Roman" w:hAnsi="Consolas" w:cs="Times New Roman"/>
+          <w:color w:val="EEFFFF"/>
+          <w:sz w:val="23"/>
+          <w:szCs w:val="23"/>
+        </w:rPr>
+      </w:pPr>
+      <w:r>
+        <w:rPr>
+          <w:rFonts w:ascii="Consolas" w:eastAsia="Times New Roman" w:hAnsi="Consolas" w:cs="Times New Roman"/>
+          <w:color w:val="EEFFFF"/>
+          <w:sz w:val="23"/>
+          <w:szCs w:val="23"/>
+        </w:rPr>
+        <w:t>{{post.content|truncatewords:2}}</w:t>
+      </w:r>
+    </w:p>
+    <w:p>
+      <w:pPr>
+        <w:ind w:right="-540"/>
+        <w:jc w:val="right"/>
+        <w:rPr>
+          <w:rFonts w:ascii="Consolas" w:eastAsia="Times New Roman" w:hAnsi="Consolas" w:cs="B Zar"/>
+          <w:sz w:val="23"/>
+          <w:szCs w:val="23"/>
+          <w:lang w:bidi="fa-IR"/>
+        </w:rPr>
       </w:pPr>
       <w:r>
         <w:rPr>
@@ -47608,20 +47650,2715 @@
           <w:rtl/>
           <w:lang w:bidi="fa-IR"/>
         </w:rPr>
-        <w:t>در این حالت خودش 8 کارکتر از صفر را میدهد و سه نقطه را میگذارد</w:t>
+        <w:t>در این حالت بجای اسلایس بر اساس کارکتر بر اساس کلمات انجام میدهد</w:t>
+      </w:r>
+    </w:p>
+    <w:p>
+      <w:pPr>
+        <w:ind w:right="-540"/>
+        <w:jc w:val="right"/>
+        <w:rPr>
+          <w:rFonts w:ascii="Consolas" w:eastAsia="Times New Roman" w:hAnsi="Consolas" w:cs="B Zar"/>
+          <w:sz w:val="23"/>
+          <w:szCs w:val="23"/>
+          <w:rtl/>
+          <w:lang w:bidi="fa-IR"/>
+        </w:rPr>
+      </w:pPr>
+      <w:r>
+        <w:rPr>
+          <w:rFonts w:ascii="Consolas" w:eastAsia="Times New Roman" w:hAnsi="Consolas" w:cs="B Zar" w:hint="cs"/>
+          <w:sz w:val="23"/>
+          <w:szCs w:val="23"/>
+          <w:rtl/>
+          <w:lang w:bidi="fa-IR"/>
+        </w:rPr>
+        <w:t xml:space="preserve"> کردن در تمپلیت تگ ها</w:t>
+      </w:r>
+      <w:r>
+        <w:rPr>
+          <w:rFonts w:ascii="Consolas" w:eastAsia="Times New Roman" w:hAnsi="Consolas" w:cs="B Zar"/>
+          <w:sz w:val="23"/>
+          <w:szCs w:val="23"/>
+          <w:lang w:bidi="fa-IR"/>
+        </w:rPr>
+        <w:t xml:space="preserve">Include </w:t>
+      </w:r>
+      <w:r>
+        <w:rPr>
+          <w:rFonts w:ascii="Consolas" w:eastAsia="Times New Roman" w:hAnsi="Consolas" w:cs="B Zar" w:hint="cs"/>
+          <w:sz w:val="23"/>
+          <w:szCs w:val="23"/>
+          <w:rtl/>
+          <w:lang w:bidi="fa-IR"/>
+        </w:rPr>
+        <w:t xml:space="preserve"> </w:t>
+      </w:r>
+    </w:p>
+    <w:p>
+      <w:pPr>
+        <w:ind w:right="-540"/>
+        <w:jc w:val="right"/>
+        <w:rPr>
+          <w:rFonts w:ascii="Consolas" w:eastAsia="Times New Roman" w:hAnsi="Consolas" w:cs="B Zar" w:hint="cs"/>
+          <w:sz w:val="23"/>
+          <w:szCs w:val="23"/>
+          <w:rtl/>
+          <w:lang w:bidi="fa-IR"/>
+        </w:rPr>
+      </w:pPr>
+      <w:r>
+        <w:rPr>
+          <w:rFonts w:ascii="Consolas" w:eastAsia="Times New Roman" w:hAnsi="Consolas" w:cs="B Zar" w:hint="cs"/>
+          <w:sz w:val="23"/>
+          <w:szCs w:val="23"/>
+          <w:rtl/>
+          <w:lang w:bidi="fa-IR"/>
+        </w:rPr>
+        <w:t>فرضا قسمتی از کد های تمپلیت وجود دارند که در تعدادی از صفحات تکراری هستند</w:t>
+      </w:r>
+    </w:p>
+    <w:p>
+      <w:pPr>
+        <w:ind w:right="-540"/>
+        <w:jc w:val="right"/>
+        <w:rPr>
+          <w:rFonts w:ascii="Consolas" w:eastAsia="Times New Roman" w:hAnsi="Consolas" w:cs="B Zar" w:hint="cs"/>
+          <w:sz w:val="23"/>
+          <w:szCs w:val="23"/>
+          <w:rtl/>
+          <w:lang w:bidi="fa-IR"/>
+        </w:rPr>
+      </w:pPr>
+      <w:r>
+        <w:rPr>
+          <w:rFonts w:ascii="Consolas" w:eastAsia="Times New Roman" w:hAnsi="Consolas" w:cs="B Zar" w:hint="cs"/>
+          <w:sz w:val="23"/>
+          <w:szCs w:val="23"/>
+          <w:rtl/>
+          <w:lang w:bidi="fa-IR"/>
+        </w:rPr>
+        <w:t>مانند صفحات بلاگ پست و سینگل که در سمت راست آن بخشی در هر دو صفحه وجود دارد</w:t>
+      </w:r>
+    </w:p>
+    <w:p>
+      <w:pPr>
+        <w:ind w:right="-540"/>
+        <w:jc w:val="right"/>
+        <w:rPr>
+          <w:rFonts w:ascii="Consolas" w:eastAsia="Times New Roman" w:hAnsi="Consolas" w:cs="B Zar" w:hint="cs"/>
+          <w:sz w:val="23"/>
+          <w:szCs w:val="23"/>
+          <w:rtl/>
+          <w:lang w:bidi="fa-IR"/>
+        </w:rPr>
+      </w:pPr>
+      <w:r>
+        <w:rPr>
+          <w:rFonts w:ascii="Consolas" w:eastAsia="Times New Roman" w:hAnsi="Consolas" w:cs="B Zar" w:hint="cs"/>
+          <w:sz w:val="23"/>
+          <w:szCs w:val="23"/>
+          <w:rtl/>
+          <w:lang w:bidi="fa-IR"/>
+        </w:rPr>
+        <w:t>در این مواقع ما از ساختاری مانند تابع در پایتون استفاده میکنیم که آن قسمت تکراری را در آن مینویسیم و سپس ایمپورتش میکنیم</w:t>
+      </w:r>
+    </w:p>
+    <w:p>
+      <w:pPr>
+        <w:ind w:right="-540"/>
+        <w:jc w:val="right"/>
+        <w:rPr>
+          <w:rFonts w:ascii="Consolas" w:eastAsia="Times New Roman" w:hAnsi="Consolas" w:cs="B Zar"/>
+          <w:sz w:val="23"/>
+          <w:szCs w:val="23"/>
+          <w:rtl/>
+          <w:lang w:bidi="fa-IR"/>
+        </w:rPr>
+      </w:pPr>
+      <w:r>
+        <w:rPr>
+          <w:noProof/>
+        </w:rPr>
+        <w:pict>
+          <v:shape id="_x0000_s1049" type="#_x0000_t75" style="position:absolute;left:0;text-align:left;margin-left:31.3pt;margin-top:171.15pt;width:467.7pt;height:66.35pt;z-index:-251578368;mso-position-horizontal-relative:text;mso-position-vertical-relative:text;mso-width-relative:page;mso-height-relative:page">
+            <v:imagedata r:id="rId27" o:title="Screenshot (322)"/>
+          </v:shape>
+        </w:pict>
+      </w:r>
+      <w:r>
+        <w:rPr>
+          <w:noProof/>
+        </w:rPr>
+        <w:pict>
+          <v:shape id="_x0000_s1048" type="#_x0000_t75" style="position:absolute;left:0;text-align:left;margin-left:85.15pt;margin-top:-.4pt;width:410.1pt;height:50.1pt;z-index:-251580416;mso-position-horizontal:absolute;mso-position-horizontal-relative:text;mso-position-vertical:absolute;mso-position-vertical-relative:text;mso-width-relative:page;mso-height-relative:page">
+            <v:imagedata r:id="rId28" o:title="Screenshot (320)"/>
+          </v:shape>
+        </w:pict>
+      </w:r>
+      <w:r>
+        <w:rPr>
+          <w:noProof/>
+        </w:rPr>
+        <w:pict>
+          <v:shape id="_x0000_s1046" type="#_x0000_t75" style="position:absolute;left:0;text-align:left;margin-left:88.25pt;margin-top:60.35pt;width:241.65pt;height:87.65pt;z-index:-251582464;mso-position-horizontal-relative:text;mso-position-vertical-relative:text;mso-width-relative:page;mso-height-relative:page">
+            <v:imagedata r:id="rId29" o:title="Screenshot (321)"/>
+          </v:shape>
+        </w:pict>
+      </w:r>
+      <w:r>
+        <w:rPr>
+          <w:noProof/>
+        </w:rPr>
+        <w:pict>
+          <v:shape id="_x0000_s1045" type="#_x0000_t75" style="position:absolute;left:0;text-align:left;margin-left:-20.2pt;margin-top:6.5pt;width:78.45pt;height:132.25pt;z-index:-251584512;mso-position-horizontal-relative:text;mso-position-vertical-relative:text;mso-width-relative:page;mso-height-relative:page">
+            <v:imagedata r:id="rId30" o:title="Screenshot (316)"/>
+          </v:shape>
+        </w:pict>
+      </w:r>
+    </w:p>
+    <w:p>
+      <w:pPr>
+        <w:rPr>
+          <w:rFonts w:ascii="Consolas" w:eastAsia="Times New Roman" w:hAnsi="Consolas" w:cs="B Zar"/>
+          <w:sz w:val="23"/>
+          <w:szCs w:val="23"/>
+          <w:rtl/>
+          <w:lang w:bidi="fa-IR"/>
+        </w:rPr>
+      </w:pPr>
+    </w:p>
+    <w:p>
+      <w:pPr>
+        <w:rPr>
+          <w:rFonts w:ascii="Consolas" w:eastAsia="Times New Roman" w:hAnsi="Consolas" w:cs="B Zar"/>
+          <w:sz w:val="23"/>
+          <w:szCs w:val="23"/>
+          <w:rtl/>
+          <w:lang w:bidi="fa-IR"/>
+        </w:rPr>
+      </w:pPr>
+    </w:p>
+    <w:p>
+      <w:pPr>
+        <w:rPr>
+          <w:rFonts w:ascii="Consolas" w:eastAsia="Times New Roman" w:hAnsi="Consolas" w:cs="B Zar"/>
+          <w:sz w:val="23"/>
+          <w:szCs w:val="23"/>
+          <w:rtl/>
+          <w:lang w:bidi="fa-IR"/>
+        </w:rPr>
+      </w:pPr>
+    </w:p>
+    <w:p>
+      <w:pPr>
+        <w:rPr>
+          <w:rFonts w:ascii="Consolas" w:eastAsia="Times New Roman" w:hAnsi="Consolas" w:cs="B Zar"/>
+          <w:sz w:val="23"/>
+          <w:szCs w:val="23"/>
+          <w:rtl/>
+          <w:lang w:bidi="fa-IR"/>
+        </w:rPr>
+      </w:pPr>
+    </w:p>
+    <w:p>
+      <w:pPr>
+        <w:rPr>
+          <w:rFonts w:ascii="Consolas" w:eastAsia="Times New Roman" w:hAnsi="Consolas" w:cs="B Zar"/>
+          <w:sz w:val="23"/>
+          <w:szCs w:val="23"/>
+          <w:rtl/>
+          <w:lang w:bidi="fa-IR"/>
+        </w:rPr>
+      </w:pPr>
+    </w:p>
+    <w:p>
+      <w:pPr>
+        <w:rPr>
+          <w:rFonts w:ascii="Consolas" w:eastAsia="Times New Roman" w:hAnsi="Consolas" w:cs="B Zar"/>
+          <w:sz w:val="23"/>
+          <w:szCs w:val="23"/>
+          <w:rtl/>
+          <w:lang w:bidi="fa-IR"/>
+        </w:rPr>
+      </w:pPr>
+    </w:p>
+    <w:p>
+      <w:pPr>
+        <w:rPr>
+          <w:rFonts w:ascii="Consolas" w:eastAsia="Times New Roman" w:hAnsi="Consolas" w:cs="B Zar"/>
+          <w:sz w:val="23"/>
+          <w:szCs w:val="23"/>
+          <w:rtl/>
+          <w:lang w:bidi="fa-IR"/>
+        </w:rPr>
+      </w:pPr>
+    </w:p>
+    <w:p>
+      <w:pPr>
+        <w:rPr>
+          <w:rFonts w:ascii="Consolas" w:eastAsia="Times New Roman" w:hAnsi="Consolas" w:cs="B Zar"/>
+          <w:sz w:val="23"/>
+          <w:szCs w:val="23"/>
+          <w:rtl/>
+          <w:lang w:bidi="fa-IR"/>
+        </w:rPr>
+      </w:pPr>
+    </w:p>
+    <w:p>
+      <w:pPr>
+        <w:jc w:val="right"/>
+        <w:rPr>
+          <w:rFonts w:ascii="Consolas" w:eastAsia="Times New Roman" w:hAnsi="Consolas" w:cs="B Zar" w:hint="cs"/>
+          <w:sz w:val="23"/>
+          <w:szCs w:val="23"/>
+          <w:rtl/>
+          <w:lang w:bidi="fa-IR"/>
+        </w:rPr>
+      </w:pPr>
+      <w:r>
+        <w:rPr>
+          <w:rFonts w:ascii="Consolas" w:eastAsia="Times New Roman" w:hAnsi="Consolas" w:cs="B Zar" w:hint="cs"/>
+          <w:sz w:val="23"/>
+          <w:szCs w:val="23"/>
+          <w:rtl/>
+          <w:lang w:bidi="fa-IR"/>
+        </w:rPr>
+        <w:t>در عکس اول قسمت تکرارری را به یک فایل در پوشه بلاگ در تمپلیت بردیم</w:t>
+      </w:r>
+    </w:p>
+    <w:p>
+      <w:pPr>
+        <w:jc w:val="right"/>
+        <w:rPr>
+          <w:rFonts w:ascii="Consolas" w:eastAsia="Times New Roman" w:hAnsi="Consolas" w:cs="B Zar"/>
+          <w:sz w:val="23"/>
+          <w:szCs w:val="23"/>
+          <w:rtl/>
+          <w:lang w:bidi="fa-IR"/>
+        </w:rPr>
+      </w:pPr>
+      <w:r>
+        <w:rPr>
+          <w:rFonts w:ascii="Consolas" w:eastAsia="Times New Roman" w:hAnsi="Consolas" w:cs="B Zar" w:hint="cs"/>
+          <w:sz w:val="23"/>
+          <w:szCs w:val="23"/>
+          <w:rtl/>
+          <w:lang w:bidi="fa-IR"/>
+        </w:rPr>
+        <w:t>سپس در هر قسمت از صفحات که نیاز به آن قسمت تکراری بود با اینکلود فراخوانی کردیم</w:t>
+      </w:r>
+    </w:p>
+    <w:p>
+      <w:pPr>
+        <w:jc w:val="right"/>
+        <w:rPr>
+          <w:rFonts w:ascii="Consolas" w:eastAsia="Times New Roman" w:hAnsi="Consolas" w:cs="B Zar"/>
+          <w:sz w:val="23"/>
+          <w:szCs w:val="23"/>
+          <w:rtl/>
+          <w:lang w:bidi="fa-IR"/>
+        </w:rPr>
+      </w:pPr>
+    </w:p>
+    <w:p>
+      <w:pPr>
+        <w:jc w:val="right"/>
+        <w:rPr>
+          <w:rFonts w:ascii="Consolas" w:eastAsia="Times New Roman" w:hAnsi="Consolas" w:cs="B Zar" w:hint="cs"/>
+          <w:sz w:val="23"/>
+          <w:szCs w:val="23"/>
+          <w:rtl/>
+          <w:lang w:bidi="fa-IR"/>
+        </w:rPr>
+      </w:pPr>
+      <w:r>
+        <w:rPr>
+          <w:rFonts w:ascii="Consolas" w:eastAsia="Times New Roman" w:hAnsi="Consolas" w:cs="B Zar" w:hint="cs"/>
+          <w:sz w:val="23"/>
+          <w:szCs w:val="23"/>
+          <w:rtl/>
+          <w:lang w:bidi="fa-IR"/>
+        </w:rPr>
+        <w:lastRenderedPageBreak/>
+        <w:t>کار با تمپلیت تگ ها</w:t>
+      </w:r>
+    </w:p>
+    <w:p>
+      <w:pPr>
+        <w:jc w:val="right"/>
+        <w:rPr>
+          <w:rFonts w:ascii="Consolas" w:eastAsia="Times New Roman" w:hAnsi="Consolas" w:cs="B Zar"/>
+          <w:sz w:val="23"/>
+          <w:szCs w:val="23"/>
+          <w:rtl/>
+          <w:lang w:bidi="fa-IR"/>
+        </w:rPr>
+      </w:pPr>
+      <w:r>
+        <w:rPr>
+          <w:rFonts w:ascii="Consolas" w:eastAsia="Times New Roman" w:hAnsi="Consolas" w:cs="B Zar" w:hint="cs"/>
+          <w:sz w:val="23"/>
+          <w:szCs w:val="23"/>
+          <w:rtl/>
+          <w:lang w:bidi="fa-IR"/>
+        </w:rPr>
+        <w:t xml:space="preserve"> شش پست آخر را نمایش دهد</w:t>
+      </w:r>
+      <w:r>
+        <w:rPr>
+          <w:rFonts w:ascii="Consolas" w:eastAsia="Times New Roman" w:hAnsi="Consolas" w:cs="B Zar"/>
+          <w:sz w:val="23"/>
+          <w:szCs w:val="23"/>
+          <w:lang w:bidi="fa-IR"/>
+        </w:rPr>
+        <w:t xml:space="preserve"> Papular post </w:t>
+      </w:r>
+      <w:r>
+        <w:rPr>
+          <w:rFonts w:ascii="Consolas" w:eastAsia="Times New Roman" w:hAnsi="Consolas" w:cs="B Zar" w:hint="cs"/>
+          <w:sz w:val="23"/>
+          <w:szCs w:val="23"/>
+          <w:rtl/>
+          <w:lang w:bidi="fa-IR"/>
+        </w:rPr>
+        <w:t xml:space="preserve"> فرض میکنیم قسمت </w:t>
+      </w:r>
+      <w:r>
+        <w:rPr>
+          <w:rFonts w:ascii="Consolas" w:eastAsia="Times New Roman" w:hAnsi="Consolas" w:cs="B Zar"/>
+          <w:sz w:val="23"/>
+          <w:szCs w:val="23"/>
+          <w:lang w:bidi="fa-IR"/>
+        </w:rPr>
+        <w:t xml:space="preserve"> </w:t>
+      </w:r>
+    </w:p>
+    <w:p>
+      <w:pPr>
+        <w:jc w:val="right"/>
+        <w:rPr>
+          <w:rFonts w:ascii="Consolas" w:eastAsia="Times New Roman" w:hAnsi="Consolas" w:cs="B Zar" w:hint="cs"/>
+          <w:sz w:val="23"/>
+          <w:szCs w:val="23"/>
+          <w:rtl/>
+          <w:lang w:bidi="fa-IR"/>
+        </w:rPr>
+      </w:pPr>
+      <w:r>
+        <w:rPr>
+          <w:rFonts w:ascii="Consolas" w:eastAsia="Times New Roman" w:hAnsi="Consolas" w:cs="B Zar" w:hint="cs"/>
+          <w:sz w:val="23"/>
+          <w:szCs w:val="23"/>
+          <w:rtl/>
+          <w:lang w:bidi="fa-IR"/>
+        </w:rPr>
+        <w:t>برای اینکه ما تمام چیزهایی را که میخواهیم در صفحه تمپلیت استفاده کنیم در ویو ننویسیم و باعث بهم ریختن و شلوغ شدن ویو ها نشود میتوانیم از تمپلیت تگ های کاستومایز شده ای استفاده کنیم که در مکان دیگری ساخته میشوند</w:t>
+      </w:r>
+    </w:p>
+    <w:p>
+      <w:pPr>
+        <w:jc w:val="right"/>
+        <w:rPr>
+          <w:rFonts w:ascii="Consolas" w:eastAsia="Times New Roman" w:hAnsi="Consolas" w:cs="B Zar" w:hint="cs"/>
+          <w:sz w:val="23"/>
+          <w:szCs w:val="23"/>
+          <w:rtl/>
+          <w:lang w:bidi="fa-IR"/>
+        </w:rPr>
+      </w:pPr>
+      <w:r>
+        <w:rPr>
+          <w:rFonts w:ascii="Consolas" w:eastAsia="Times New Roman" w:hAnsi="Consolas" w:cs="B Zar" w:hint="cs"/>
+          <w:sz w:val="23"/>
+          <w:szCs w:val="23"/>
+          <w:rtl/>
+          <w:lang w:bidi="fa-IR"/>
+        </w:rPr>
+        <w:t>درون این تمپلیت تگ ها ما توابع خودمان را مینویسیم و سپس خروجی آن تابع را میتوانیم در صفحه تمپلیت نشان ده9یم</w:t>
+      </w:r>
+    </w:p>
+    <w:p>
+      <w:pPr>
+        <w:jc w:val="right"/>
+        <w:rPr>
+          <w:rFonts w:ascii="Consolas" w:eastAsia="Times New Roman" w:hAnsi="Consolas" w:cs="B Zar" w:hint="cs"/>
+          <w:sz w:val="23"/>
+          <w:szCs w:val="23"/>
+          <w:rtl/>
+          <w:lang w:bidi="fa-IR"/>
+        </w:rPr>
+      </w:pPr>
+      <w:r>
+        <w:rPr>
+          <w:rFonts w:ascii="Consolas" w:eastAsia="Times New Roman" w:hAnsi="Consolas" w:cs="B Zar" w:hint="cs"/>
+          <w:sz w:val="23"/>
+          <w:szCs w:val="23"/>
+          <w:rtl/>
+          <w:lang w:bidi="fa-IR"/>
+        </w:rPr>
+        <w:t>مثلا فرض کنیم ما میخواهیم تعداد ویو های یک پست را هم نمایش دهیم مثل بلاگ هوم و سینگل</w:t>
+      </w:r>
+    </w:p>
+    <w:p>
+      <w:pPr>
+        <w:jc w:val="right"/>
+        <w:rPr>
+          <w:rFonts w:ascii="Consolas" w:eastAsia="Times New Roman" w:hAnsi="Consolas" w:cs="B Zar" w:hint="cs"/>
+          <w:sz w:val="23"/>
+          <w:szCs w:val="23"/>
+          <w:rtl/>
+          <w:lang w:bidi="fa-IR"/>
+        </w:rPr>
+      </w:pPr>
+      <w:r>
+        <w:rPr>
+          <w:rFonts w:ascii="Consolas" w:eastAsia="Times New Roman" w:hAnsi="Consolas" w:cs="B Zar" w:hint="cs"/>
+          <w:sz w:val="23"/>
+          <w:szCs w:val="23"/>
+          <w:rtl/>
+          <w:lang w:bidi="fa-IR"/>
+        </w:rPr>
+        <w:t>فقط در ویو ما تعدادش را یکی اضافه میکنیم و در تمپلیت تگ میتوانیم مقدارش را بسازیم</w:t>
+      </w:r>
+    </w:p>
+    <w:p>
+      <w:pPr>
+        <w:jc w:val="right"/>
+        <w:rPr>
+          <w:rFonts w:ascii="Consolas" w:eastAsia="Times New Roman" w:hAnsi="Consolas" w:cs="B Zar"/>
+          <w:sz w:val="23"/>
+          <w:szCs w:val="23"/>
+          <w:rtl/>
+          <w:lang w:bidi="fa-IR"/>
+        </w:rPr>
+      </w:pPr>
+      <w:r>
+        <w:rPr>
+          <w:rFonts w:ascii="Consolas" w:eastAsia="Times New Roman" w:hAnsi="Consolas" w:cs="B Zar" w:hint="cs"/>
+          <w:sz w:val="23"/>
+          <w:szCs w:val="23"/>
+          <w:rtl/>
+          <w:lang w:bidi="fa-IR"/>
+        </w:rPr>
+        <w:t xml:space="preserve"> میخواهیم شش پست آخر را نمایش دهیم نیاز نیست در ویو این قابلیت را بسازیم و در صفحه بعنوان</w:t>
+      </w:r>
+      <w:r>
+        <w:rPr>
+          <w:rFonts w:ascii="Consolas" w:eastAsia="Times New Roman" w:hAnsi="Consolas" w:cs="B Zar"/>
+          <w:sz w:val="23"/>
+          <w:szCs w:val="23"/>
+          <w:lang w:bidi="fa-IR"/>
+        </w:rPr>
+        <w:t xml:space="preserve">Popularepost </w:t>
+      </w:r>
+      <w:r>
+        <w:rPr>
+          <w:rFonts w:ascii="Consolas" w:eastAsia="Times New Roman" w:hAnsi="Consolas" w:cs="B Zar" w:hint="cs"/>
+          <w:sz w:val="23"/>
+          <w:szCs w:val="23"/>
+          <w:rtl/>
+          <w:lang w:bidi="fa-IR"/>
+        </w:rPr>
+        <w:t xml:space="preserve"> یا در قسمت </w:t>
+      </w:r>
+    </w:p>
+    <w:p>
+      <w:pPr>
+        <w:jc w:val="right"/>
+        <w:rPr>
+          <w:rFonts w:ascii="Consolas" w:eastAsia="Times New Roman" w:hAnsi="Consolas" w:cs="B Zar"/>
+          <w:sz w:val="23"/>
+          <w:szCs w:val="23"/>
+          <w:rtl/>
+          <w:lang w:bidi="fa-IR"/>
+        </w:rPr>
+      </w:pPr>
+      <w:r>
+        <w:rPr>
+          <w:rFonts w:ascii="Consolas" w:eastAsia="Times New Roman" w:hAnsi="Consolas" w:cs="B Zar" w:hint="cs"/>
+          <w:sz w:val="23"/>
+          <w:szCs w:val="23"/>
+          <w:rtl/>
+          <w:lang w:bidi="fa-IR"/>
+        </w:rPr>
+        <w:t>کانتکس ارجاع دهیم . درون تمپلیت تگ میسازیمش و در صفحه استفاده میکنیم</w:t>
+      </w:r>
+    </w:p>
+    <w:p>
+      <w:pPr>
+        <w:jc w:val="right"/>
+        <w:rPr>
+          <w:rFonts w:ascii="Consolas" w:eastAsia="Times New Roman" w:hAnsi="Consolas" w:cs="B Zar"/>
+          <w:sz w:val="23"/>
+          <w:szCs w:val="23"/>
+          <w:lang w:bidi="fa-IR"/>
+        </w:rPr>
+      </w:pPr>
+      <w:r>
+        <w:rPr>
+          <w:rFonts w:ascii="Consolas" w:eastAsia="Times New Roman" w:hAnsi="Consolas" w:cs="B Zar" w:hint="cs"/>
+          <w:sz w:val="23"/>
+          <w:szCs w:val="23"/>
+          <w:rtl/>
+          <w:lang w:bidi="fa-IR"/>
+        </w:rPr>
+        <w:t>در هر اپلیکیشن باید پوشه تمپلیت تگ جداگانه ساخته شود</w:t>
+      </w:r>
+    </w:p>
+    <w:p>
+      <w:pPr>
+        <w:jc w:val="right"/>
+        <w:rPr>
+          <w:rFonts w:ascii="Consolas" w:eastAsia="Times New Roman" w:hAnsi="Consolas" w:cs="B Zar"/>
+          <w:sz w:val="23"/>
+          <w:szCs w:val="23"/>
+          <w:lang w:bidi="fa-IR"/>
+        </w:rPr>
+      </w:pPr>
+      <w:r>
+        <w:rPr>
+          <w:rFonts w:ascii="Consolas" w:eastAsia="Times New Roman" w:hAnsi="Consolas" w:cs="B Zar"/>
+          <w:sz w:val="23"/>
+          <w:szCs w:val="23"/>
+          <w:lang w:bidi="fa-IR"/>
+        </w:rPr>
+        <w:t xml:space="preserve"> Simple</w:t>
+      </w:r>
+      <w:r>
+        <w:rPr>
+          <w:rFonts w:ascii="Consolas" w:eastAsia="Times New Roman" w:hAnsi="Consolas" w:cs="B Zar" w:hint="cs"/>
+          <w:sz w:val="23"/>
+          <w:szCs w:val="23"/>
+          <w:rtl/>
+          <w:lang w:bidi="fa-IR"/>
+        </w:rPr>
+        <w:t xml:space="preserve">در این مرحله تمپلیت تگ های ساده مورد تعریف قرار میگیرند </w:t>
+      </w:r>
+      <w:r>
+        <w:rPr>
+          <w:rFonts w:ascii="Consolas" w:eastAsia="Times New Roman" w:hAnsi="Consolas" w:cs="B Zar"/>
+          <w:sz w:val="23"/>
+          <w:szCs w:val="23"/>
+          <w:lang w:bidi="fa-IR"/>
+        </w:rPr>
+        <w:t xml:space="preserve"> </w:t>
+      </w:r>
+    </w:p>
+    <w:p>
+      <w:pPr>
+        <w:rPr>
+          <w:rFonts w:ascii="Consolas" w:eastAsia="Times New Roman" w:hAnsi="Consolas" w:cs="B Zar"/>
+          <w:sz w:val="23"/>
+          <w:szCs w:val="23"/>
+          <w:lang w:bidi="fa-IR"/>
+        </w:rPr>
+      </w:pPr>
+      <w:r>
+        <w:rPr>
+          <w:rFonts w:ascii="Consolas" w:eastAsia="Times New Roman" w:hAnsi="Consolas" w:cs="B Zar"/>
+          <w:sz w:val="23"/>
+          <w:szCs w:val="23"/>
+          <w:lang w:bidi="fa-IR"/>
+        </w:rPr>
+        <w:t>Create templatetags folder in app</w:t>
+      </w:r>
+    </w:p>
+    <w:p>
+      <w:pPr>
+        <w:rPr>
+          <w:rFonts w:ascii="Consolas" w:eastAsia="Times New Roman" w:hAnsi="Consolas" w:cs="B Zar"/>
+          <w:sz w:val="23"/>
+          <w:szCs w:val="23"/>
+          <w:lang w:bidi="fa-IR"/>
+        </w:rPr>
+      </w:pPr>
+      <w:r>
+        <w:rPr>
+          <w:rFonts w:ascii="Consolas" w:eastAsia="Times New Roman" w:hAnsi="Consolas" w:cs="B Zar"/>
+          <w:sz w:val="23"/>
+          <w:szCs w:val="23"/>
+          <w:lang w:bidi="fa-IR"/>
+        </w:rPr>
+        <w:t>Create __init__.py in folder</w:t>
+      </w:r>
+    </w:p>
+    <w:p>
+      <w:pPr>
+        <w:rPr>
+          <w:rFonts w:ascii="Consolas" w:eastAsia="Times New Roman" w:hAnsi="Consolas" w:cs="B Zar"/>
+          <w:sz w:val="23"/>
+          <w:szCs w:val="23"/>
+          <w:lang w:bidi="fa-IR"/>
+        </w:rPr>
+      </w:pPr>
+      <w:r>
+        <w:rPr>
+          <w:rFonts w:ascii="Consolas" w:eastAsia="Times New Roman" w:hAnsi="Consolas" w:cs="B Zar"/>
+          <w:sz w:val="23"/>
+          <w:szCs w:val="23"/>
+          <w:lang w:bidi="fa-IR"/>
+        </w:rPr>
+        <w:t>Create python file</w:t>
+      </w:r>
+    </w:p>
+    <w:p>
+      <w:pPr>
+        <w:rPr>
+          <w:rFonts w:ascii="Consolas" w:eastAsia="Times New Roman" w:hAnsi="Consolas" w:cs="B Zar"/>
+          <w:sz w:val="23"/>
+          <w:szCs w:val="23"/>
+          <w:lang w:bidi="fa-IR"/>
+        </w:rPr>
+      </w:pPr>
+      <w:r>
+        <w:rPr>
+          <w:rFonts w:ascii="Consolas" w:eastAsia="Times New Roman" w:hAnsi="Consolas" w:cs="B Zar"/>
+          <w:sz w:val="23"/>
+          <w:szCs w:val="23"/>
+          <w:lang w:bidi="fa-IR"/>
+        </w:rPr>
+        <w:t>From django import template</w:t>
+      </w:r>
+    </w:p>
+    <w:p>
+      <w:pPr>
+        <w:rPr>
+          <w:rFonts w:ascii="Consolas" w:eastAsia="Times New Roman" w:hAnsi="Consolas" w:cs="B Zar"/>
+          <w:sz w:val="23"/>
+          <w:szCs w:val="23"/>
+          <w:lang w:bidi="fa-IR"/>
+        </w:rPr>
+      </w:pPr>
+      <w:r>
+        <w:rPr>
+          <w:rFonts w:ascii="Consolas" w:eastAsia="Times New Roman" w:hAnsi="Consolas" w:cs="B Zar"/>
+          <w:sz w:val="23"/>
+          <w:szCs w:val="23"/>
+          <w:lang w:bidi="fa-IR"/>
+        </w:rPr>
+        <w:t>Register = template.</w:t>
+      </w:r>
+      <w:r>
+        <w:rPr>
+          <w:rFonts w:ascii="Consolas" w:eastAsia="Times New Roman" w:hAnsi="Consolas" w:cs="B Zar"/>
+          <w:sz w:val="23"/>
+          <w:szCs w:val="23"/>
+          <w:lang w:bidi="fa-IR"/>
+        </w:rPr>
+        <w:t>L</w:t>
+      </w:r>
+      <w:r>
+        <w:rPr>
+          <w:rFonts w:ascii="Consolas" w:eastAsia="Times New Roman" w:hAnsi="Consolas" w:cs="B Zar"/>
+          <w:sz w:val="23"/>
+          <w:szCs w:val="23"/>
+          <w:lang w:bidi="fa-IR"/>
+        </w:rPr>
+        <w:t>ibrary()</w:t>
+      </w:r>
+    </w:p>
+    <w:p>
+      <w:pPr>
+        <w:rPr>
+          <w:rFonts w:ascii="Consolas" w:eastAsia="Times New Roman" w:hAnsi="Consolas" w:cs="B Zar"/>
+          <w:sz w:val="23"/>
+          <w:szCs w:val="23"/>
+          <w:lang w:bidi="fa-IR"/>
+        </w:rPr>
+      </w:pPr>
+      <w:r>
+        <w:rPr>
+          <w:rFonts w:ascii="Consolas" w:eastAsia="Times New Roman" w:hAnsi="Consolas" w:cs="B Zar"/>
+          <w:sz w:val="23"/>
+          <w:szCs w:val="23"/>
+          <w:lang w:bidi="fa-IR"/>
+        </w:rPr>
+        <w:t>@register.simple_tag() &gt;&gt;&gt; can be a name for call function in template</w:t>
+      </w:r>
+    </w:p>
+    <w:p>
+      <w:pPr>
+        <w:shd w:val="clear" w:color="auto" w:fill="212121"/>
+        <w:spacing w:after="0" w:line="300" w:lineRule="atLeast"/>
+        <w:rPr>
+          <w:rFonts w:ascii="Consolas" w:eastAsia="Times New Roman" w:hAnsi="Consolas" w:cs="Times New Roman"/>
+          <w:color w:val="EEFFFF"/>
+          <w:sz w:val="23"/>
+          <w:szCs w:val="23"/>
+        </w:rPr>
+      </w:pPr>
+      <w:r>
+        <w:rPr>
+          <w:rFonts w:ascii="Consolas" w:eastAsia="Times New Roman" w:hAnsi="Consolas" w:cs="Times New Roman"/>
+          <w:color w:val="89DDFF"/>
+          <w:sz w:val="23"/>
+          <w:szCs w:val="23"/>
+        </w:rPr>
+        <w:t>@</w:t>
+      </w:r>
+      <w:r>
+        <w:rPr>
+          <w:rFonts w:ascii="Consolas" w:eastAsia="Times New Roman" w:hAnsi="Consolas" w:cs="Times New Roman"/>
+          <w:color w:val="82AAFF"/>
+          <w:sz w:val="23"/>
+          <w:szCs w:val="23"/>
+        </w:rPr>
+        <w:t>register</w:t>
+      </w:r>
+      <w:r>
+        <w:rPr>
+          <w:rFonts w:ascii="Consolas" w:eastAsia="Times New Roman" w:hAnsi="Consolas" w:cs="Times New Roman"/>
+          <w:color w:val="89DDFF"/>
+          <w:sz w:val="23"/>
+          <w:szCs w:val="23"/>
+        </w:rPr>
+        <w:t>.</w:t>
+      </w:r>
+      <w:r>
+        <w:rPr>
+          <w:rFonts w:ascii="Consolas" w:eastAsia="Times New Roman" w:hAnsi="Consolas" w:cs="Times New Roman"/>
+          <w:color w:val="82AAFF"/>
+          <w:sz w:val="23"/>
+          <w:szCs w:val="23"/>
+        </w:rPr>
+        <w:t>simple_tag</w:t>
+      </w:r>
+      <w:r>
+        <w:rPr>
+          <w:rFonts w:ascii="Consolas" w:eastAsia="Times New Roman" w:hAnsi="Consolas" w:cs="Times New Roman"/>
+          <w:color w:val="89DDFF"/>
+          <w:sz w:val="23"/>
+          <w:szCs w:val="23"/>
+        </w:rPr>
+        <w:t>(</w:t>
+      </w:r>
+      <w:r>
+        <w:rPr>
+          <w:rFonts w:ascii="Consolas" w:eastAsia="Times New Roman" w:hAnsi="Consolas" w:cs="Times New Roman"/>
+          <w:i/>
+          <w:iCs/>
+          <w:color w:val="EEFFFF"/>
+          <w:sz w:val="23"/>
+          <w:szCs w:val="23"/>
+        </w:rPr>
+        <w:t>takes_context</w:t>
+      </w:r>
+      <w:r>
+        <w:rPr>
+          <w:rFonts w:ascii="Consolas" w:eastAsia="Times New Roman" w:hAnsi="Consolas" w:cs="Times New Roman"/>
+          <w:color w:val="89DDFF"/>
+          <w:sz w:val="23"/>
+          <w:szCs w:val="23"/>
+        </w:rPr>
+        <w:t>=True,</w:t>
+      </w:r>
+      <w:r>
+        <w:rPr>
+          <w:rFonts w:ascii="Consolas" w:eastAsia="Times New Roman" w:hAnsi="Consolas" w:cs="Times New Roman"/>
+          <w:color w:val="82AAFF"/>
+          <w:sz w:val="23"/>
+          <w:szCs w:val="23"/>
+        </w:rPr>
+        <w:t xml:space="preserve"> </w:t>
+      </w:r>
+      <w:r>
+        <w:rPr>
+          <w:rFonts w:ascii="Consolas" w:eastAsia="Times New Roman" w:hAnsi="Consolas" w:cs="Times New Roman"/>
+          <w:i/>
+          <w:iCs/>
+          <w:color w:val="EEFFFF"/>
+          <w:sz w:val="23"/>
+          <w:szCs w:val="23"/>
+        </w:rPr>
+        <w:t>name</w:t>
+      </w:r>
+      <w:r>
+        <w:rPr>
+          <w:rFonts w:ascii="Consolas" w:eastAsia="Times New Roman" w:hAnsi="Consolas" w:cs="Times New Roman"/>
+          <w:color w:val="89DDFF"/>
+          <w:sz w:val="23"/>
+          <w:szCs w:val="23"/>
+        </w:rPr>
+        <w:t>='</w:t>
+      </w:r>
+      <w:r>
+        <w:rPr>
+          <w:rFonts w:ascii="Consolas" w:eastAsia="Times New Roman" w:hAnsi="Consolas" w:cs="Times New Roman"/>
+          <w:color w:val="C3E88D"/>
+          <w:sz w:val="23"/>
+          <w:szCs w:val="23"/>
+        </w:rPr>
+        <w:t>post_tag</w:t>
+      </w:r>
+      <w:r>
+        <w:rPr>
+          <w:rFonts w:ascii="Consolas" w:eastAsia="Times New Roman" w:hAnsi="Consolas" w:cs="Times New Roman"/>
+          <w:color w:val="89DDFF"/>
+          <w:sz w:val="23"/>
+          <w:szCs w:val="23"/>
+        </w:rPr>
+        <w:t>')</w:t>
+      </w:r>
+    </w:p>
+    <w:p>
+      <w:pPr>
+        <w:jc w:val="right"/>
+        <w:rPr>
+          <w:rFonts w:ascii="Consolas" w:eastAsia="Times New Roman" w:hAnsi="Consolas" w:cs="B Zar"/>
+          <w:sz w:val="23"/>
+          <w:szCs w:val="23"/>
+          <w:lang w:bidi="fa-IR"/>
+        </w:rPr>
+      </w:pPr>
+    </w:p>
+    <w:p>
+      <w:pPr>
+        <w:jc w:val="right"/>
+        <w:rPr>
+          <w:rFonts w:ascii="Consolas" w:eastAsia="Times New Roman" w:hAnsi="Consolas" w:cs="B Zar" w:hint="cs"/>
+          <w:sz w:val="23"/>
+          <w:szCs w:val="23"/>
+          <w:rtl/>
+          <w:lang w:bidi="fa-IR"/>
+        </w:rPr>
+      </w:pPr>
+      <w:r>
+        <w:rPr>
+          <w:rFonts w:ascii="Consolas" w:eastAsia="Times New Roman" w:hAnsi="Consolas" w:cs="B Zar" w:hint="cs"/>
+          <w:sz w:val="23"/>
+          <w:szCs w:val="23"/>
+          <w:rtl/>
+          <w:lang w:bidi="fa-IR"/>
+        </w:rPr>
+        <w:t>در حالت رجیستر بالا میگوییم از کانتکسی که در ویو به تمپلیت ارسال میشود نیز در زمان فراخوانی تابع بتوان استفاده کرد</w:t>
+      </w:r>
+    </w:p>
+    <w:p>
+      <w:pPr>
+        <w:rPr>
+          <w:rFonts w:ascii="Consolas" w:eastAsia="Times New Roman" w:hAnsi="Consolas" w:cs="B Zar"/>
+          <w:sz w:val="23"/>
+          <w:szCs w:val="23"/>
+          <w:lang w:bidi="fa-IR"/>
+        </w:rPr>
+      </w:pPr>
+      <w:r>
+        <w:rPr>
+          <w:rFonts w:ascii="Consolas" w:eastAsia="Times New Roman" w:hAnsi="Consolas" w:cs="B Zar"/>
+          <w:sz w:val="23"/>
+          <w:szCs w:val="23"/>
+          <w:lang w:bidi="fa-IR"/>
+        </w:rPr>
+        <w:t>{% load template tags file name %}</w:t>
+      </w:r>
+    </w:p>
+    <w:p>
+      <w:pPr>
+        <w:rPr>
+          <w:rFonts w:ascii="Consolas" w:eastAsia="Times New Roman" w:hAnsi="Consolas" w:cs="B Zar"/>
+          <w:sz w:val="23"/>
+          <w:szCs w:val="23"/>
+          <w:lang w:bidi="fa-IR"/>
+        </w:rPr>
+      </w:pPr>
+    </w:p>
+    <w:p>
+      <w:pPr>
+        <w:shd w:val="clear" w:color="auto" w:fill="212121"/>
+        <w:spacing w:after="0" w:line="300" w:lineRule="atLeast"/>
+        <w:rPr>
+          <w:rFonts w:ascii="Consolas" w:eastAsia="Times New Roman" w:hAnsi="Consolas" w:cs="Times New Roman"/>
+          <w:color w:val="EEFFFF"/>
+          <w:sz w:val="23"/>
+          <w:szCs w:val="23"/>
+        </w:rPr>
+      </w:pPr>
+      <w:r>
+        <w:rPr>
+          <w:rFonts w:ascii="Consolas" w:eastAsia="Times New Roman" w:hAnsi="Consolas" w:cs="Times New Roman"/>
+          <w:color w:val="EEFFFF"/>
+          <w:sz w:val="23"/>
+          <w:szCs w:val="23"/>
+        </w:rPr>
+        <w:t>{% extends 'base.html' %}</w:t>
+      </w:r>
+    </w:p>
+    <w:p>
+      <w:pPr>
+        <w:shd w:val="clear" w:color="auto" w:fill="212121"/>
+        <w:spacing w:after="0" w:line="300" w:lineRule="atLeast"/>
+        <w:rPr>
+          <w:rFonts w:ascii="Consolas" w:eastAsia="Times New Roman" w:hAnsi="Consolas" w:cs="Times New Roman"/>
+          <w:color w:val="EEFFFF"/>
+          <w:sz w:val="23"/>
+          <w:szCs w:val="23"/>
+        </w:rPr>
+      </w:pPr>
+      <w:r>
+        <w:rPr>
+          <w:rFonts w:ascii="Consolas" w:eastAsia="Times New Roman" w:hAnsi="Consolas" w:cs="Times New Roman"/>
+          <w:color w:val="EEFFFF"/>
+          <w:sz w:val="23"/>
+          <w:szCs w:val="23"/>
+        </w:rPr>
+        <w:t>{% load static %}</w:t>
+      </w:r>
+    </w:p>
+    <w:p>
+      <w:pPr>
+        <w:shd w:val="clear" w:color="auto" w:fill="212121"/>
+        <w:spacing w:after="0" w:line="300" w:lineRule="atLeast"/>
+        <w:rPr>
+          <w:rFonts w:ascii="Consolas" w:eastAsia="Times New Roman" w:hAnsi="Consolas" w:cs="Times New Roman"/>
+          <w:color w:val="EEFFFF"/>
+          <w:sz w:val="23"/>
+          <w:szCs w:val="23"/>
+        </w:rPr>
+      </w:pPr>
+      <w:r>
+        <w:rPr>
+          <w:rFonts w:ascii="Consolas" w:eastAsia="Times New Roman" w:hAnsi="Consolas" w:cs="Times New Roman"/>
+          <w:color w:val="EEFFFF"/>
+          <w:sz w:val="23"/>
+          <w:szCs w:val="23"/>
+        </w:rPr>
+        <w:t>{% load blog-simple %}</w:t>
+      </w:r>
+      <w:r>
+        <w:rPr>
+          <w:rFonts w:ascii="Consolas" w:eastAsia="Times New Roman" w:hAnsi="Consolas" w:cs="Times New Roman"/>
+          <w:color w:val="EEFFFF"/>
+          <w:sz w:val="23"/>
+          <w:szCs w:val="23"/>
+        </w:rPr>
+        <w:t xml:space="preserve"> &gt;&gt; file name</w:t>
+      </w:r>
+    </w:p>
+    <w:p>
+      <w:pPr>
+        <w:shd w:val="clear" w:color="auto" w:fill="212121"/>
+        <w:spacing w:after="0" w:line="300" w:lineRule="atLeast"/>
+        <w:rPr>
+          <w:rFonts w:ascii="Consolas" w:eastAsia="Times New Roman" w:hAnsi="Consolas" w:cs="Times New Roman"/>
+          <w:color w:val="EEFFFF"/>
+          <w:sz w:val="23"/>
+          <w:szCs w:val="23"/>
+        </w:rPr>
+      </w:pPr>
+      <w:r>
+        <w:rPr>
+          <w:rFonts w:ascii="Consolas" w:eastAsia="Times New Roman" w:hAnsi="Consolas" w:cs="Times New Roman"/>
+          <w:color w:val="EEFFFF"/>
+          <w:sz w:val="23"/>
+          <w:szCs w:val="23"/>
+        </w:rPr>
+        <w:t>{% block content %}</w:t>
+      </w:r>
+    </w:p>
+    <w:p>
+      <w:pPr>
+        <w:rPr>
+          <w:rFonts w:ascii="Consolas" w:eastAsia="Times New Roman" w:hAnsi="Consolas" w:cs="B Zar"/>
+          <w:sz w:val="23"/>
+          <w:szCs w:val="23"/>
+          <w:lang w:bidi="fa-IR"/>
+        </w:rPr>
+      </w:pPr>
+    </w:p>
+    <w:p>
+      <w:pPr>
+        <w:shd w:val="clear" w:color="auto" w:fill="212121"/>
+        <w:spacing w:after="0" w:line="300" w:lineRule="atLeast"/>
+        <w:rPr>
+          <w:rFonts w:ascii="Consolas" w:eastAsia="Times New Roman" w:hAnsi="Consolas" w:cs="Times New Roman"/>
+          <w:color w:val="EEFFFF"/>
+          <w:sz w:val="23"/>
+          <w:szCs w:val="23"/>
+        </w:rPr>
+      </w:pPr>
+      <w:r>
+        <w:rPr>
+          <w:rFonts w:ascii="Consolas" w:eastAsia="Times New Roman" w:hAnsi="Consolas" w:cs="Times New Roman"/>
+          <w:color w:val="89DDFF"/>
+          <w:sz w:val="23"/>
+          <w:szCs w:val="23"/>
+        </w:rPr>
+        <w:t>&lt;</w:t>
+      </w:r>
+      <w:r>
+        <w:rPr>
+          <w:rFonts w:ascii="Consolas" w:eastAsia="Times New Roman" w:hAnsi="Consolas" w:cs="Times New Roman"/>
+          <w:color w:val="F07178"/>
+          <w:sz w:val="23"/>
+          <w:szCs w:val="23"/>
+        </w:rPr>
+        <w:t>p</w:t>
+      </w:r>
+      <w:r>
+        <w:rPr>
+          <w:rFonts w:ascii="Consolas" w:eastAsia="Times New Roman" w:hAnsi="Consolas" w:cs="Times New Roman"/>
+          <w:color w:val="89DDFF"/>
+          <w:sz w:val="23"/>
+          <w:szCs w:val="23"/>
+        </w:rPr>
+        <w:t xml:space="preserve"> </w:t>
+      </w:r>
+      <w:r>
+        <w:rPr>
+          <w:rFonts w:ascii="Consolas" w:eastAsia="Times New Roman" w:hAnsi="Consolas" w:cs="Times New Roman"/>
+          <w:color w:val="C792EA"/>
+          <w:sz w:val="23"/>
+          <w:szCs w:val="23"/>
+        </w:rPr>
+        <w:t>class</w:t>
+      </w:r>
+      <w:r>
+        <w:rPr>
+          <w:rFonts w:ascii="Consolas" w:eastAsia="Times New Roman" w:hAnsi="Consolas" w:cs="Times New Roman"/>
+          <w:color w:val="89DDFF"/>
+          <w:sz w:val="23"/>
+          <w:szCs w:val="23"/>
+        </w:rPr>
+        <w:t>="</w:t>
+      </w:r>
+      <w:r>
+        <w:rPr>
+          <w:rFonts w:ascii="Consolas" w:eastAsia="Times New Roman" w:hAnsi="Consolas" w:cs="Times New Roman"/>
+          <w:color w:val="C3E88D"/>
+          <w:sz w:val="23"/>
+          <w:szCs w:val="23"/>
+        </w:rPr>
+        <w:t>excert</w:t>
+      </w:r>
+      <w:r>
+        <w:rPr>
+          <w:rFonts w:ascii="Consolas" w:eastAsia="Times New Roman" w:hAnsi="Consolas" w:cs="Times New Roman"/>
+          <w:color w:val="89DDFF"/>
+          <w:sz w:val="23"/>
+          <w:szCs w:val="23"/>
+        </w:rPr>
+        <w:t>"&gt;</w:t>
+      </w:r>
+    </w:p>
+    <w:p>
+      <w:pPr>
+        <w:shd w:val="clear" w:color="auto" w:fill="212121"/>
+        <w:spacing w:after="0" w:line="300" w:lineRule="atLeast"/>
+        <w:rPr>
+          <w:rFonts w:ascii="Consolas" w:eastAsia="Times New Roman" w:hAnsi="Consolas" w:cs="Times New Roman"/>
+          <w:color w:val="EEFFFF"/>
+          <w:sz w:val="23"/>
+          <w:szCs w:val="23"/>
+        </w:rPr>
+      </w:pPr>
+      <w:r>
+        <w:rPr>
+          <w:rFonts w:ascii="Consolas" w:eastAsia="Times New Roman" w:hAnsi="Consolas" w:cs="Times New Roman"/>
+          <w:color w:val="EEFFFF"/>
+          <w:sz w:val="23"/>
+          <w:szCs w:val="23"/>
+        </w:rPr>
+        <w:t>   {{post.content|truncatewords:2}}</w:t>
+      </w:r>
+    </w:p>
+    <w:p>
+      <w:pPr>
+        <w:shd w:val="clear" w:color="auto" w:fill="212121"/>
+        <w:spacing w:after="0" w:line="300" w:lineRule="atLeast"/>
+        <w:rPr>
+          <w:rFonts w:ascii="Consolas" w:eastAsia="Times New Roman" w:hAnsi="Consolas" w:cs="Times New Roman"/>
+          <w:color w:val="EEFFFF"/>
+          <w:sz w:val="23"/>
+          <w:szCs w:val="23"/>
+        </w:rPr>
+      </w:pPr>
+      <w:r>
+        <w:rPr>
+          <w:rFonts w:ascii="Consolas" w:eastAsia="Times New Roman" w:hAnsi="Consolas" w:cs="Times New Roman"/>
+          <w:color w:val="EEFFFF"/>
+          <w:sz w:val="23"/>
+          <w:szCs w:val="23"/>
+        </w:rPr>
+        <w:t>   </w:t>
+      </w:r>
+      <w:r>
+        <w:rPr>
+          <w:rFonts w:ascii="Consolas" w:eastAsia="Times New Roman" w:hAnsi="Consolas" w:cs="Times New Roman"/>
+          <w:i/>
+          <w:iCs/>
+          <w:color w:val="4A4A4A"/>
+          <w:sz w:val="23"/>
+          <w:szCs w:val="23"/>
+        </w:rPr>
+        <w:t>&lt;!-- {{post.snipets}} --&gt;</w:t>
+      </w:r>
+    </w:p>
+    <w:p>
+      <w:pPr>
+        <w:shd w:val="clear" w:color="auto" w:fill="212121"/>
+        <w:spacing w:after="0" w:line="300" w:lineRule="atLeast"/>
+        <w:rPr>
+          <w:rFonts w:ascii="Consolas" w:eastAsia="Times New Roman" w:hAnsi="Consolas" w:cs="Times New Roman"/>
+          <w:color w:val="EEFFFF"/>
+          <w:sz w:val="23"/>
+          <w:szCs w:val="23"/>
+        </w:rPr>
+      </w:pPr>
+      <w:r>
+        <w:rPr>
+          <w:rFonts w:ascii="Consolas" w:eastAsia="Times New Roman" w:hAnsi="Consolas" w:cs="Times New Roman"/>
+          <w:color w:val="EEFFFF"/>
+          <w:sz w:val="23"/>
+          <w:szCs w:val="23"/>
+        </w:rPr>
+        <w:t>   {% post_tag 5 %}</w:t>
+      </w:r>
+      <w:r>
+        <w:rPr>
+          <w:rFonts w:ascii="Consolas" w:eastAsia="Times New Roman" w:hAnsi="Consolas" w:cs="Times New Roman"/>
+          <w:color w:val="EEFFFF"/>
+          <w:sz w:val="23"/>
+          <w:szCs w:val="23"/>
+        </w:rPr>
+        <w:t xml:space="preserve"> &gt;&gt; function name with argument</w:t>
+      </w:r>
+    </w:p>
+    <w:p>
+      <w:pPr>
+        <w:rPr>
+          <w:rFonts w:ascii="Consolas" w:eastAsia="Times New Roman" w:hAnsi="Consolas" w:cs="B Zar"/>
+          <w:sz w:val="23"/>
+          <w:szCs w:val="23"/>
+          <w:lang w:bidi="fa-IR"/>
+        </w:rPr>
+      </w:pPr>
+    </w:p>
+    <w:p>
+      <w:pPr>
+        <w:shd w:val="clear" w:color="auto" w:fill="212121"/>
+        <w:spacing w:after="0" w:line="300" w:lineRule="atLeast"/>
+        <w:rPr>
+          <w:rFonts w:ascii="Consolas" w:eastAsia="Times New Roman" w:hAnsi="Consolas" w:cs="Times New Roman"/>
+          <w:color w:val="EEFFFF"/>
+          <w:sz w:val="23"/>
+          <w:szCs w:val="23"/>
+        </w:rPr>
+      </w:pPr>
+      <w:r>
+        <w:rPr>
+          <w:rFonts w:ascii="Consolas" w:eastAsia="Times New Roman" w:hAnsi="Consolas" w:cs="Times New Roman"/>
+          <w:i/>
+          <w:iCs/>
+          <w:color w:val="89DDFF"/>
+          <w:sz w:val="23"/>
+          <w:szCs w:val="23"/>
+        </w:rPr>
+        <w:lastRenderedPageBreak/>
+        <w:t>from</w:t>
+      </w:r>
+      <w:r>
+        <w:rPr>
+          <w:rFonts w:ascii="Consolas" w:eastAsia="Times New Roman" w:hAnsi="Consolas" w:cs="Times New Roman"/>
+          <w:color w:val="EEFFFF"/>
+          <w:sz w:val="23"/>
+          <w:szCs w:val="23"/>
+        </w:rPr>
+        <w:t xml:space="preserve"> django </w:t>
+      </w:r>
+      <w:r>
+        <w:rPr>
+          <w:rFonts w:ascii="Consolas" w:eastAsia="Times New Roman" w:hAnsi="Consolas" w:cs="Times New Roman"/>
+          <w:i/>
+          <w:iCs/>
+          <w:color w:val="89DDFF"/>
+          <w:sz w:val="23"/>
+          <w:szCs w:val="23"/>
+        </w:rPr>
+        <w:t>import</w:t>
+      </w:r>
+      <w:r>
+        <w:rPr>
+          <w:rFonts w:ascii="Consolas" w:eastAsia="Times New Roman" w:hAnsi="Consolas" w:cs="Times New Roman"/>
+          <w:color w:val="EEFFFF"/>
+          <w:sz w:val="23"/>
+          <w:szCs w:val="23"/>
+        </w:rPr>
+        <w:t xml:space="preserve"> template</w:t>
+      </w:r>
+    </w:p>
+    <w:p>
+      <w:pPr>
+        <w:shd w:val="clear" w:color="auto" w:fill="212121"/>
+        <w:spacing w:after="0" w:line="300" w:lineRule="atLeast"/>
+        <w:rPr>
+          <w:rFonts w:ascii="Consolas" w:eastAsia="Times New Roman" w:hAnsi="Consolas" w:cs="Times New Roman"/>
+          <w:color w:val="EEFFFF"/>
+          <w:sz w:val="23"/>
+          <w:szCs w:val="23"/>
+        </w:rPr>
+      </w:pPr>
+      <w:r>
+        <w:rPr>
+          <w:rFonts w:ascii="Consolas" w:eastAsia="Times New Roman" w:hAnsi="Consolas" w:cs="Times New Roman"/>
+          <w:i/>
+          <w:iCs/>
+          <w:color w:val="89DDFF"/>
+          <w:sz w:val="23"/>
+          <w:szCs w:val="23"/>
+        </w:rPr>
+        <w:t>from</w:t>
+      </w:r>
+      <w:r>
+        <w:rPr>
+          <w:rFonts w:ascii="Consolas" w:eastAsia="Times New Roman" w:hAnsi="Consolas" w:cs="Times New Roman"/>
+          <w:color w:val="EEFFFF"/>
+          <w:sz w:val="23"/>
+          <w:szCs w:val="23"/>
+        </w:rPr>
+        <w:t xml:space="preserve"> blog</w:t>
+      </w:r>
+      <w:r>
+        <w:rPr>
+          <w:rFonts w:ascii="Consolas" w:eastAsia="Times New Roman" w:hAnsi="Consolas" w:cs="Times New Roman"/>
+          <w:color w:val="89DDFF"/>
+          <w:sz w:val="23"/>
+          <w:szCs w:val="23"/>
+        </w:rPr>
+        <w:t>.</w:t>
+      </w:r>
+      <w:r>
+        <w:rPr>
+          <w:rFonts w:ascii="Consolas" w:eastAsia="Times New Roman" w:hAnsi="Consolas" w:cs="Times New Roman"/>
+          <w:color w:val="EEFFFF"/>
+          <w:sz w:val="23"/>
+          <w:szCs w:val="23"/>
+        </w:rPr>
+        <w:t xml:space="preserve">models </w:t>
+      </w:r>
+      <w:r>
+        <w:rPr>
+          <w:rFonts w:ascii="Consolas" w:eastAsia="Times New Roman" w:hAnsi="Consolas" w:cs="Times New Roman"/>
+          <w:i/>
+          <w:iCs/>
+          <w:color w:val="89DDFF"/>
+          <w:sz w:val="23"/>
+          <w:szCs w:val="23"/>
+        </w:rPr>
+        <w:t>import</w:t>
+      </w:r>
+      <w:r>
+        <w:rPr>
+          <w:rFonts w:ascii="Consolas" w:eastAsia="Times New Roman" w:hAnsi="Consolas" w:cs="Times New Roman"/>
+          <w:color w:val="EEFFFF"/>
+          <w:sz w:val="23"/>
+          <w:szCs w:val="23"/>
+        </w:rPr>
+        <w:t xml:space="preserve"> post</w:t>
+      </w:r>
+    </w:p>
+    <w:p>
+      <w:pPr>
+        <w:shd w:val="clear" w:color="auto" w:fill="212121"/>
+        <w:spacing w:after="0" w:line="300" w:lineRule="atLeast"/>
+        <w:rPr>
+          <w:rFonts w:ascii="Consolas" w:eastAsia="Times New Roman" w:hAnsi="Consolas" w:cs="Times New Roman"/>
+          <w:color w:val="EEFFFF"/>
+          <w:sz w:val="23"/>
+          <w:szCs w:val="23"/>
+        </w:rPr>
+      </w:pPr>
+    </w:p>
+    <w:p>
+      <w:pPr>
+        <w:shd w:val="clear" w:color="auto" w:fill="212121"/>
+        <w:spacing w:after="0" w:line="300" w:lineRule="atLeast"/>
+        <w:rPr>
+          <w:rFonts w:ascii="Consolas" w:eastAsia="Times New Roman" w:hAnsi="Consolas" w:cs="Times New Roman"/>
+          <w:color w:val="EEFFFF"/>
+          <w:sz w:val="23"/>
+          <w:szCs w:val="23"/>
+        </w:rPr>
+      </w:pPr>
+      <w:r>
+        <w:rPr>
+          <w:rFonts w:ascii="Consolas" w:eastAsia="Times New Roman" w:hAnsi="Consolas" w:cs="Times New Roman"/>
+          <w:color w:val="EEFFFF"/>
+          <w:sz w:val="23"/>
+          <w:szCs w:val="23"/>
+        </w:rPr>
+        <w:t xml:space="preserve">register </w:t>
+      </w:r>
+      <w:r>
+        <w:rPr>
+          <w:rFonts w:ascii="Consolas" w:eastAsia="Times New Roman" w:hAnsi="Consolas" w:cs="Times New Roman"/>
+          <w:color w:val="89DDFF"/>
+          <w:sz w:val="23"/>
+          <w:szCs w:val="23"/>
+        </w:rPr>
+        <w:t>=</w:t>
+      </w:r>
+      <w:r>
+        <w:rPr>
+          <w:rFonts w:ascii="Consolas" w:eastAsia="Times New Roman" w:hAnsi="Consolas" w:cs="Times New Roman"/>
+          <w:color w:val="EEFFFF"/>
+          <w:sz w:val="23"/>
+          <w:szCs w:val="23"/>
+        </w:rPr>
+        <w:t xml:space="preserve"> template</w:t>
+      </w:r>
+      <w:r>
+        <w:rPr>
+          <w:rFonts w:ascii="Consolas" w:eastAsia="Times New Roman" w:hAnsi="Consolas" w:cs="Times New Roman"/>
+          <w:color w:val="89DDFF"/>
+          <w:sz w:val="23"/>
+          <w:szCs w:val="23"/>
+        </w:rPr>
+        <w:t>.</w:t>
+      </w:r>
+      <w:r>
+        <w:rPr>
+          <w:rFonts w:ascii="Consolas" w:eastAsia="Times New Roman" w:hAnsi="Consolas" w:cs="Times New Roman"/>
+          <w:color w:val="82AAFF"/>
+          <w:sz w:val="23"/>
+          <w:szCs w:val="23"/>
+        </w:rPr>
+        <w:t>Library</w:t>
+      </w:r>
+      <w:r>
+        <w:rPr>
+          <w:rFonts w:ascii="Consolas" w:eastAsia="Times New Roman" w:hAnsi="Consolas" w:cs="Times New Roman"/>
+          <w:color w:val="89DDFF"/>
+          <w:sz w:val="23"/>
+          <w:szCs w:val="23"/>
+        </w:rPr>
+        <w:t>()</w:t>
+      </w:r>
+    </w:p>
+    <w:p>
+      <w:pPr>
+        <w:shd w:val="clear" w:color="auto" w:fill="212121"/>
+        <w:spacing w:after="0" w:line="300" w:lineRule="atLeast"/>
+        <w:rPr>
+          <w:rFonts w:ascii="Consolas" w:eastAsia="Times New Roman" w:hAnsi="Consolas" w:cs="Times New Roman"/>
+          <w:color w:val="EEFFFF"/>
+          <w:sz w:val="23"/>
+          <w:szCs w:val="23"/>
+        </w:rPr>
+      </w:pPr>
+      <w:r>
+        <w:rPr>
+          <w:rFonts w:ascii="Consolas" w:eastAsia="Times New Roman" w:hAnsi="Consolas" w:cs="Times New Roman"/>
+          <w:color w:val="EEFFFF"/>
+          <w:sz w:val="23"/>
+          <w:szCs w:val="23"/>
+        </w:rPr>
+        <w:t xml:space="preserve">posts </w:t>
+      </w:r>
+      <w:r>
+        <w:rPr>
+          <w:rFonts w:ascii="Consolas" w:eastAsia="Times New Roman" w:hAnsi="Consolas" w:cs="Times New Roman"/>
+          <w:color w:val="89DDFF"/>
+          <w:sz w:val="23"/>
+          <w:szCs w:val="23"/>
+        </w:rPr>
+        <w:t>=</w:t>
+      </w:r>
+      <w:r>
+        <w:rPr>
+          <w:rFonts w:ascii="Consolas" w:eastAsia="Times New Roman" w:hAnsi="Consolas" w:cs="Times New Roman"/>
+          <w:color w:val="EEFFFF"/>
+          <w:sz w:val="23"/>
+          <w:szCs w:val="23"/>
+        </w:rPr>
+        <w:t xml:space="preserve"> post</w:t>
+      </w:r>
+      <w:r>
+        <w:rPr>
+          <w:rFonts w:ascii="Consolas" w:eastAsia="Times New Roman" w:hAnsi="Consolas" w:cs="Times New Roman"/>
+          <w:color w:val="89DDFF"/>
+          <w:sz w:val="23"/>
+          <w:szCs w:val="23"/>
+        </w:rPr>
+        <w:t>.</w:t>
+      </w:r>
+      <w:r>
+        <w:rPr>
+          <w:rFonts w:ascii="Consolas" w:eastAsia="Times New Roman" w:hAnsi="Consolas" w:cs="Times New Roman"/>
+          <w:color w:val="F07178"/>
+          <w:sz w:val="23"/>
+          <w:szCs w:val="23"/>
+        </w:rPr>
+        <w:t>objects</w:t>
+      </w:r>
+      <w:r>
+        <w:rPr>
+          <w:rFonts w:ascii="Consolas" w:eastAsia="Times New Roman" w:hAnsi="Consolas" w:cs="Times New Roman"/>
+          <w:color w:val="89DDFF"/>
+          <w:sz w:val="23"/>
+          <w:szCs w:val="23"/>
+        </w:rPr>
+        <w:t>.</w:t>
+      </w:r>
+      <w:r>
+        <w:rPr>
+          <w:rFonts w:ascii="Consolas" w:eastAsia="Times New Roman" w:hAnsi="Consolas" w:cs="Times New Roman"/>
+          <w:color w:val="82AAFF"/>
+          <w:sz w:val="23"/>
+          <w:szCs w:val="23"/>
+        </w:rPr>
+        <w:t>filter</w:t>
+      </w:r>
+      <w:r>
+        <w:rPr>
+          <w:rFonts w:ascii="Consolas" w:eastAsia="Times New Roman" w:hAnsi="Consolas" w:cs="Times New Roman"/>
+          <w:color w:val="89DDFF"/>
+          <w:sz w:val="23"/>
+          <w:szCs w:val="23"/>
+        </w:rPr>
+        <w:t>(</w:t>
+      </w:r>
+      <w:r>
+        <w:rPr>
+          <w:rFonts w:ascii="Consolas" w:eastAsia="Times New Roman" w:hAnsi="Consolas" w:cs="Times New Roman"/>
+          <w:i/>
+          <w:iCs/>
+          <w:color w:val="EEFFFF"/>
+          <w:sz w:val="23"/>
+          <w:szCs w:val="23"/>
+        </w:rPr>
+        <w:t>status</w:t>
+      </w:r>
+      <w:r>
+        <w:rPr>
+          <w:rFonts w:ascii="Consolas" w:eastAsia="Times New Roman" w:hAnsi="Consolas" w:cs="Times New Roman"/>
+          <w:color w:val="89DDFF"/>
+          <w:sz w:val="23"/>
+          <w:szCs w:val="23"/>
+        </w:rPr>
+        <w:t>=</w:t>
+      </w:r>
+      <w:r>
+        <w:rPr>
+          <w:rFonts w:ascii="Consolas" w:eastAsia="Times New Roman" w:hAnsi="Consolas" w:cs="Times New Roman"/>
+          <w:color w:val="F78C6C"/>
+          <w:sz w:val="23"/>
+          <w:szCs w:val="23"/>
+        </w:rPr>
+        <w:t>1</w:t>
+      </w:r>
+      <w:r>
+        <w:rPr>
+          <w:rFonts w:ascii="Consolas" w:eastAsia="Times New Roman" w:hAnsi="Consolas" w:cs="Times New Roman"/>
+          <w:color w:val="89DDFF"/>
+          <w:sz w:val="23"/>
+          <w:szCs w:val="23"/>
+        </w:rPr>
+        <w:t>)</w:t>
+      </w:r>
+    </w:p>
+    <w:p>
+      <w:pPr>
+        <w:shd w:val="clear" w:color="auto" w:fill="212121"/>
+        <w:spacing w:after="240" w:line="300" w:lineRule="atLeast"/>
+        <w:rPr>
+          <w:rFonts w:ascii="Consolas" w:eastAsia="Times New Roman" w:hAnsi="Consolas" w:cs="Times New Roman"/>
+          <w:color w:val="EEFFFF"/>
+          <w:sz w:val="23"/>
+          <w:szCs w:val="23"/>
+        </w:rPr>
+      </w:pPr>
+      <w:r>
+        <w:rPr>
+          <w:rFonts w:ascii="Consolas" w:eastAsia="Times New Roman" w:hAnsi="Consolas" w:cs="Times New Roman"/>
+          <w:color w:val="EEFFFF"/>
+          <w:sz w:val="23"/>
+          <w:szCs w:val="23"/>
+        </w:rPr>
+        <w:br/>
+      </w:r>
+    </w:p>
+    <w:p>
+      <w:pPr>
+        <w:shd w:val="clear" w:color="auto" w:fill="212121"/>
+        <w:spacing w:after="0" w:line="300" w:lineRule="atLeast"/>
+        <w:rPr>
+          <w:rFonts w:ascii="Consolas" w:eastAsia="Times New Roman" w:hAnsi="Consolas" w:cs="Times New Roman"/>
+          <w:color w:val="EEFFFF"/>
+          <w:sz w:val="23"/>
+          <w:szCs w:val="23"/>
+        </w:rPr>
+      </w:pPr>
+      <w:r>
+        <w:rPr>
+          <w:rFonts w:ascii="Consolas" w:eastAsia="Times New Roman" w:hAnsi="Consolas" w:cs="Times New Roman"/>
+          <w:color w:val="89DDFF"/>
+          <w:sz w:val="23"/>
+          <w:szCs w:val="23"/>
+        </w:rPr>
+        <w:t>@</w:t>
+      </w:r>
+      <w:r>
+        <w:rPr>
+          <w:rFonts w:ascii="Consolas" w:eastAsia="Times New Roman" w:hAnsi="Consolas" w:cs="Times New Roman"/>
+          <w:color w:val="82AAFF"/>
+          <w:sz w:val="23"/>
+          <w:szCs w:val="23"/>
+        </w:rPr>
+        <w:t>register</w:t>
+      </w:r>
+      <w:r>
+        <w:rPr>
+          <w:rFonts w:ascii="Consolas" w:eastAsia="Times New Roman" w:hAnsi="Consolas" w:cs="Times New Roman"/>
+          <w:color w:val="89DDFF"/>
+          <w:sz w:val="23"/>
+          <w:szCs w:val="23"/>
+        </w:rPr>
+        <w:t>.</w:t>
+      </w:r>
+      <w:r>
+        <w:rPr>
+          <w:rFonts w:ascii="Consolas" w:eastAsia="Times New Roman" w:hAnsi="Consolas" w:cs="Times New Roman"/>
+          <w:color w:val="82AAFF"/>
+          <w:sz w:val="23"/>
+          <w:szCs w:val="23"/>
+        </w:rPr>
+        <w:t>simple_tag</w:t>
+      </w:r>
+      <w:r>
+        <w:rPr>
+          <w:rFonts w:ascii="Consolas" w:eastAsia="Times New Roman" w:hAnsi="Consolas" w:cs="Times New Roman"/>
+          <w:color w:val="89DDFF"/>
+          <w:sz w:val="23"/>
+          <w:szCs w:val="23"/>
+        </w:rPr>
+        <w:t>(</w:t>
+      </w:r>
+      <w:r>
+        <w:rPr>
+          <w:rFonts w:ascii="Consolas" w:eastAsia="Times New Roman" w:hAnsi="Consolas" w:cs="Times New Roman"/>
+          <w:i/>
+          <w:iCs/>
+          <w:color w:val="EEFFFF"/>
+          <w:sz w:val="23"/>
+          <w:szCs w:val="23"/>
+        </w:rPr>
+        <w:t>name</w:t>
+      </w:r>
+      <w:r>
+        <w:rPr>
+          <w:rFonts w:ascii="Consolas" w:eastAsia="Times New Roman" w:hAnsi="Consolas" w:cs="Times New Roman"/>
+          <w:color w:val="89DDFF"/>
+          <w:sz w:val="23"/>
+          <w:szCs w:val="23"/>
+        </w:rPr>
+        <w:t>='</w:t>
+      </w:r>
+      <w:r>
+        <w:rPr>
+          <w:rFonts w:ascii="Consolas" w:eastAsia="Times New Roman" w:hAnsi="Consolas" w:cs="Times New Roman"/>
+          <w:color w:val="C3E88D"/>
+          <w:sz w:val="23"/>
+          <w:szCs w:val="23"/>
+        </w:rPr>
+        <w:t>post_tag</w:t>
+      </w:r>
+      <w:r>
+        <w:rPr>
+          <w:rFonts w:ascii="Consolas" w:eastAsia="Times New Roman" w:hAnsi="Consolas" w:cs="Times New Roman"/>
+          <w:color w:val="89DDFF"/>
+          <w:sz w:val="23"/>
+          <w:szCs w:val="23"/>
+        </w:rPr>
+        <w:t>')</w:t>
+      </w:r>
+    </w:p>
+    <w:p>
+      <w:pPr>
+        <w:shd w:val="clear" w:color="auto" w:fill="212121"/>
+        <w:spacing w:after="0" w:line="300" w:lineRule="atLeast"/>
+        <w:rPr>
+          <w:rFonts w:ascii="Consolas" w:eastAsia="Times New Roman" w:hAnsi="Consolas" w:cs="Times New Roman"/>
+          <w:color w:val="EEFFFF"/>
+          <w:sz w:val="23"/>
+          <w:szCs w:val="23"/>
+        </w:rPr>
+      </w:pPr>
+      <w:r>
+        <w:rPr>
+          <w:rFonts w:ascii="Consolas" w:eastAsia="Times New Roman" w:hAnsi="Consolas" w:cs="Times New Roman"/>
+          <w:color w:val="C792EA"/>
+          <w:sz w:val="23"/>
+          <w:szCs w:val="23"/>
+        </w:rPr>
+        <w:t>def</w:t>
+      </w:r>
+      <w:r>
+        <w:rPr>
+          <w:rFonts w:ascii="Consolas" w:eastAsia="Times New Roman" w:hAnsi="Consolas" w:cs="Times New Roman"/>
+          <w:color w:val="EEFFFF"/>
+          <w:sz w:val="23"/>
+          <w:szCs w:val="23"/>
+        </w:rPr>
+        <w:t xml:space="preserve"> </w:t>
+      </w:r>
+      <w:r>
+        <w:rPr>
+          <w:rFonts w:ascii="Consolas" w:eastAsia="Times New Roman" w:hAnsi="Consolas" w:cs="Times New Roman"/>
+          <w:color w:val="82AAFF"/>
+          <w:sz w:val="23"/>
+          <w:szCs w:val="23"/>
+        </w:rPr>
+        <w:t>blog_tag</w:t>
+      </w:r>
+      <w:r>
+        <w:rPr>
+          <w:rFonts w:ascii="Consolas" w:eastAsia="Times New Roman" w:hAnsi="Consolas" w:cs="Times New Roman"/>
+          <w:color w:val="89DDFF"/>
+          <w:sz w:val="23"/>
+          <w:szCs w:val="23"/>
+        </w:rPr>
+        <w:t>(</w:t>
+      </w:r>
+      <w:r>
+        <w:rPr>
+          <w:rFonts w:ascii="Consolas" w:eastAsia="Times New Roman" w:hAnsi="Consolas" w:cs="Times New Roman"/>
+          <w:i/>
+          <w:iCs/>
+          <w:color w:val="EEFFFF"/>
+          <w:sz w:val="23"/>
+          <w:szCs w:val="23"/>
+        </w:rPr>
+        <w:t>number</w:t>
+      </w:r>
+      <w:r>
+        <w:rPr>
+          <w:rFonts w:ascii="Consolas" w:eastAsia="Times New Roman" w:hAnsi="Consolas" w:cs="Times New Roman"/>
+          <w:color w:val="89DDFF"/>
+          <w:sz w:val="23"/>
+          <w:szCs w:val="23"/>
+        </w:rPr>
+        <w:t>:</w:t>
+      </w:r>
+      <w:r>
+        <w:rPr>
+          <w:rFonts w:ascii="Consolas" w:eastAsia="Times New Roman" w:hAnsi="Consolas" w:cs="Times New Roman"/>
+          <w:color w:val="FFCB6B"/>
+          <w:sz w:val="23"/>
+          <w:szCs w:val="23"/>
+        </w:rPr>
+        <w:t>int</w:t>
+      </w:r>
+      <w:r>
+        <w:rPr>
+          <w:rFonts w:ascii="Consolas" w:eastAsia="Times New Roman" w:hAnsi="Consolas" w:cs="Times New Roman"/>
+          <w:color w:val="89DDFF"/>
+          <w:sz w:val="23"/>
+          <w:szCs w:val="23"/>
+        </w:rPr>
+        <w:t>=</w:t>
+      </w:r>
+      <w:r>
+        <w:rPr>
+          <w:rFonts w:ascii="Consolas" w:eastAsia="Times New Roman" w:hAnsi="Consolas" w:cs="Times New Roman"/>
+          <w:color w:val="EEFFFF"/>
+          <w:sz w:val="23"/>
+          <w:szCs w:val="23"/>
+        </w:rPr>
+        <w:t xml:space="preserve"> </w:t>
+      </w:r>
+      <w:r>
+        <w:rPr>
+          <w:rFonts w:ascii="Consolas" w:eastAsia="Times New Roman" w:hAnsi="Consolas" w:cs="Times New Roman"/>
+          <w:color w:val="F78C6C"/>
+          <w:sz w:val="23"/>
+          <w:szCs w:val="23"/>
+        </w:rPr>
+        <w:t>0</w:t>
+      </w:r>
+      <w:r>
+        <w:rPr>
+          <w:rFonts w:ascii="Consolas" w:eastAsia="Times New Roman" w:hAnsi="Consolas" w:cs="Times New Roman"/>
+          <w:color w:val="89DDFF"/>
+          <w:sz w:val="23"/>
+          <w:szCs w:val="23"/>
+        </w:rPr>
+        <w:t>):</w:t>
+      </w:r>
+    </w:p>
+    <w:p>
+      <w:pPr>
+        <w:shd w:val="clear" w:color="auto" w:fill="212121"/>
+        <w:spacing w:after="0" w:line="300" w:lineRule="atLeast"/>
+        <w:rPr>
+          <w:rFonts w:ascii="Consolas" w:eastAsia="Times New Roman" w:hAnsi="Consolas" w:cs="Times New Roman"/>
+          <w:color w:val="EEFFFF"/>
+          <w:sz w:val="23"/>
+          <w:szCs w:val="23"/>
+        </w:rPr>
+      </w:pPr>
+      <w:r>
+        <w:rPr>
+          <w:rFonts w:ascii="Consolas" w:eastAsia="Times New Roman" w:hAnsi="Consolas" w:cs="Times New Roman"/>
+          <w:color w:val="EEFFFF"/>
+          <w:sz w:val="23"/>
+          <w:szCs w:val="23"/>
+        </w:rPr>
+        <w:t xml:space="preserve">    </w:t>
+      </w:r>
+      <w:r>
+        <w:rPr>
+          <w:rFonts w:ascii="Consolas" w:eastAsia="Times New Roman" w:hAnsi="Consolas" w:cs="Times New Roman"/>
+          <w:i/>
+          <w:iCs/>
+          <w:color w:val="89DDFF"/>
+          <w:sz w:val="23"/>
+          <w:szCs w:val="23"/>
+        </w:rPr>
+        <w:t>return</w:t>
+      </w:r>
+      <w:r>
+        <w:rPr>
+          <w:rFonts w:ascii="Consolas" w:eastAsia="Times New Roman" w:hAnsi="Consolas" w:cs="Times New Roman"/>
+          <w:color w:val="EEFFFF"/>
+          <w:sz w:val="23"/>
+          <w:szCs w:val="23"/>
+        </w:rPr>
+        <w:t xml:space="preserve"> posts</w:t>
+      </w:r>
+      <w:r>
+        <w:rPr>
+          <w:rFonts w:ascii="Consolas" w:eastAsia="Times New Roman" w:hAnsi="Consolas" w:cs="Times New Roman"/>
+          <w:color w:val="89DDFF"/>
+          <w:sz w:val="23"/>
+          <w:szCs w:val="23"/>
+        </w:rPr>
+        <w:t>[:</w:t>
+      </w:r>
+      <w:r>
+        <w:rPr>
+          <w:rFonts w:ascii="Consolas" w:eastAsia="Times New Roman" w:hAnsi="Consolas" w:cs="Times New Roman"/>
+          <w:color w:val="F78C6C"/>
+          <w:sz w:val="23"/>
+          <w:szCs w:val="23"/>
+        </w:rPr>
+        <w:t>3</w:t>
+      </w:r>
+      <w:r>
+        <w:rPr>
+          <w:rFonts w:ascii="Consolas" w:eastAsia="Times New Roman" w:hAnsi="Consolas" w:cs="Times New Roman"/>
+          <w:color w:val="89DDFF"/>
+          <w:sz w:val="23"/>
+          <w:szCs w:val="23"/>
+        </w:rPr>
+        <w:t>]</w:t>
+      </w:r>
+    </w:p>
+    <w:p>
+      <w:pPr>
+        <w:jc w:val="right"/>
+        <w:rPr>
+          <w:rFonts w:ascii="Consolas" w:eastAsia="Times New Roman" w:hAnsi="Consolas" w:cs="B Zar"/>
+          <w:sz w:val="23"/>
+          <w:szCs w:val="23"/>
+          <w:lang w:bidi="fa-IR"/>
+        </w:rPr>
+      </w:pPr>
+    </w:p>
+    <w:p>
+      <w:pPr>
+        <w:jc w:val="right"/>
+        <w:rPr>
+          <w:rFonts w:ascii="Consolas" w:eastAsia="Times New Roman" w:hAnsi="Consolas" w:cs="B Zar"/>
+          <w:sz w:val="23"/>
+          <w:szCs w:val="23"/>
+          <w:lang w:bidi="fa-IR"/>
+        </w:rPr>
+      </w:pPr>
+      <w:r>
+        <w:rPr>
+          <w:rFonts w:ascii="Consolas" w:eastAsia="Times New Roman" w:hAnsi="Consolas" w:cs="B Zar" w:hint="cs"/>
+          <w:sz w:val="23"/>
+          <w:szCs w:val="23"/>
+          <w:rtl/>
+          <w:lang w:bidi="fa-IR"/>
+        </w:rPr>
+        <w:t>همچنین میتوان این تگ را داخی یک متغیر ریخت و در صفحه از آن استفاده کرد</w:t>
+      </w:r>
+    </w:p>
+    <w:p>
+      <w:pPr>
+        <w:shd w:val="clear" w:color="auto" w:fill="212121"/>
+        <w:spacing w:after="0" w:line="300" w:lineRule="atLeast"/>
+        <w:rPr>
+          <w:rFonts w:ascii="Consolas" w:eastAsia="Times New Roman" w:hAnsi="Consolas" w:cs="Times New Roman"/>
+          <w:color w:val="EEFFFF"/>
+          <w:sz w:val="11"/>
+          <w:szCs w:val="11"/>
+        </w:rPr>
+      </w:pPr>
+      <w:r>
+        <w:rPr>
+          <w:rFonts w:ascii="Consolas" w:eastAsia="Times New Roman" w:hAnsi="Consolas" w:cs="Times New Roman"/>
+          <w:color w:val="89DDFF"/>
+          <w:sz w:val="11"/>
+          <w:szCs w:val="11"/>
+        </w:rPr>
+        <w:t>&lt;</w:t>
+      </w:r>
+      <w:r>
+        <w:rPr>
+          <w:rFonts w:ascii="Consolas" w:eastAsia="Times New Roman" w:hAnsi="Consolas" w:cs="Times New Roman"/>
+          <w:color w:val="F07178"/>
+          <w:sz w:val="11"/>
+          <w:szCs w:val="11"/>
+        </w:rPr>
+        <w:t>a</w:t>
+      </w:r>
+      <w:r>
+        <w:rPr>
+          <w:rFonts w:ascii="Consolas" w:eastAsia="Times New Roman" w:hAnsi="Consolas" w:cs="Times New Roman"/>
+          <w:color w:val="89DDFF"/>
+          <w:sz w:val="11"/>
+          <w:szCs w:val="11"/>
+        </w:rPr>
+        <w:t xml:space="preserve"> </w:t>
+      </w:r>
+      <w:r>
+        <w:rPr>
+          <w:rFonts w:ascii="Consolas" w:eastAsia="Times New Roman" w:hAnsi="Consolas" w:cs="Times New Roman"/>
+          <w:color w:val="C792EA"/>
+          <w:sz w:val="11"/>
+          <w:szCs w:val="11"/>
+        </w:rPr>
+        <w:t>class</w:t>
+      </w:r>
+      <w:r>
+        <w:rPr>
+          <w:rFonts w:ascii="Consolas" w:eastAsia="Times New Roman" w:hAnsi="Consolas" w:cs="Times New Roman"/>
+          <w:color w:val="89DDFF"/>
+          <w:sz w:val="11"/>
+          <w:szCs w:val="11"/>
+        </w:rPr>
+        <w:t>="</w:t>
+      </w:r>
+      <w:r>
+        <w:rPr>
+          <w:rFonts w:ascii="Consolas" w:eastAsia="Times New Roman" w:hAnsi="Consolas" w:cs="Times New Roman"/>
+          <w:color w:val="C3E88D"/>
+          <w:sz w:val="11"/>
+          <w:szCs w:val="11"/>
+        </w:rPr>
+        <w:t>posts-title</w:t>
+      </w:r>
+      <w:r>
+        <w:rPr>
+          <w:rFonts w:ascii="Consolas" w:eastAsia="Times New Roman" w:hAnsi="Consolas" w:cs="Times New Roman"/>
+          <w:color w:val="89DDFF"/>
+          <w:sz w:val="11"/>
+          <w:szCs w:val="11"/>
+        </w:rPr>
+        <w:t xml:space="preserve">" </w:t>
+      </w:r>
+      <w:r>
+        <w:rPr>
+          <w:rFonts w:ascii="Consolas" w:eastAsia="Times New Roman" w:hAnsi="Consolas" w:cs="Times New Roman"/>
+          <w:color w:val="C792EA"/>
+          <w:sz w:val="11"/>
+          <w:szCs w:val="11"/>
+        </w:rPr>
+        <w:t>href</w:t>
+      </w:r>
+      <w:r>
+        <w:rPr>
+          <w:rFonts w:ascii="Consolas" w:eastAsia="Times New Roman" w:hAnsi="Consolas" w:cs="Times New Roman"/>
+          <w:color w:val="89DDFF"/>
+          <w:sz w:val="11"/>
+          <w:szCs w:val="11"/>
+        </w:rPr>
+        <w:t>="</w:t>
+      </w:r>
+      <w:r>
+        <w:rPr>
+          <w:rFonts w:ascii="Consolas" w:eastAsia="Times New Roman" w:hAnsi="Consolas" w:cs="Times New Roman"/>
+          <w:color w:val="C3E88D"/>
+          <w:sz w:val="11"/>
+          <w:szCs w:val="11"/>
+        </w:rPr>
+        <w:t>{% url 'blog:blog-single' pid=post.id %}</w:t>
+      </w:r>
+      <w:r>
+        <w:rPr>
+          <w:rFonts w:ascii="Consolas" w:eastAsia="Times New Roman" w:hAnsi="Consolas" w:cs="Times New Roman"/>
+          <w:color w:val="89DDFF"/>
+          <w:sz w:val="11"/>
+          <w:szCs w:val="11"/>
+        </w:rPr>
+        <w:t>"&gt;&lt;</w:t>
+      </w:r>
+      <w:r>
+        <w:rPr>
+          <w:rFonts w:ascii="Consolas" w:eastAsia="Times New Roman" w:hAnsi="Consolas" w:cs="Times New Roman"/>
+          <w:color w:val="F07178"/>
+          <w:sz w:val="11"/>
+          <w:szCs w:val="11"/>
+        </w:rPr>
+        <w:t>h3</w:t>
+      </w:r>
+      <w:r>
+        <w:rPr>
+          <w:rFonts w:ascii="Consolas" w:eastAsia="Times New Roman" w:hAnsi="Consolas" w:cs="Times New Roman"/>
+          <w:color w:val="89DDFF"/>
+          <w:sz w:val="11"/>
+          <w:szCs w:val="11"/>
+        </w:rPr>
+        <w:t>&gt;</w:t>
+      </w:r>
+      <w:r>
+        <w:rPr>
+          <w:rFonts w:ascii="Consolas" w:eastAsia="Times New Roman" w:hAnsi="Consolas" w:cs="Times New Roman"/>
+          <w:color w:val="EEFFFF"/>
+          <w:sz w:val="11"/>
+          <w:szCs w:val="11"/>
+        </w:rPr>
+        <w:t>{{post.title}}</w:t>
+      </w:r>
+      <w:r>
+        <w:rPr>
+          <w:rFonts w:ascii="Consolas" w:eastAsia="Times New Roman" w:hAnsi="Consolas" w:cs="Times New Roman"/>
+          <w:color w:val="89DDFF"/>
+          <w:sz w:val="11"/>
+          <w:szCs w:val="11"/>
+        </w:rPr>
+        <w:t>&lt;/</w:t>
+      </w:r>
+      <w:r>
+        <w:rPr>
+          <w:rFonts w:ascii="Consolas" w:eastAsia="Times New Roman" w:hAnsi="Consolas" w:cs="Times New Roman"/>
+          <w:color w:val="F07178"/>
+          <w:sz w:val="11"/>
+          <w:szCs w:val="11"/>
+        </w:rPr>
+        <w:t>h3</w:t>
+      </w:r>
+      <w:r>
+        <w:rPr>
+          <w:rFonts w:ascii="Consolas" w:eastAsia="Times New Roman" w:hAnsi="Consolas" w:cs="Times New Roman"/>
+          <w:color w:val="89DDFF"/>
+          <w:sz w:val="11"/>
+          <w:szCs w:val="11"/>
+        </w:rPr>
+        <w:t>&gt;&lt;/</w:t>
+      </w:r>
+      <w:r>
+        <w:rPr>
+          <w:rFonts w:ascii="Consolas" w:eastAsia="Times New Roman" w:hAnsi="Consolas" w:cs="Times New Roman"/>
+          <w:color w:val="F07178"/>
+          <w:sz w:val="11"/>
+          <w:szCs w:val="11"/>
+        </w:rPr>
+        <w:t>a</w:t>
+      </w:r>
+      <w:r>
+        <w:rPr>
+          <w:rFonts w:ascii="Consolas" w:eastAsia="Times New Roman" w:hAnsi="Consolas" w:cs="Times New Roman"/>
+          <w:color w:val="89DDFF"/>
+          <w:sz w:val="11"/>
+          <w:szCs w:val="11"/>
+        </w:rPr>
+        <w:t>&gt;</w:t>
+      </w:r>
+    </w:p>
+    <w:p>
+      <w:pPr>
+        <w:shd w:val="clear" w:color="auto" w:fill="212121"/>
+        <w:spacing w:after="0" w:line="300" w:lineRule="atLeast"/>
+        <w:rPr>
+          <w:rFonts w:ascii="Consolas" w:eastAsia="Times New Roman" w:hAnsi="Consolas" w:cs="Times New Roman"/>
+          <w:color w:val="EEFFFF"/>
+          <w:sz w:val="11"/>
+          <w:szCs w:val="11"/>
+        </w:rPr>
+      </w:pPr>
+      <w:r>
+        <w:rPr>
+          <w:rFonts w:ascii="Consolas" w:eastAsia="Times New Roman" w:hAnsi="Consolas" w:cs="Times New Roman"/>
+          <w:color w:val="EEFFFF"/>
+          <w:sz w:val="11"/>
+          <w:szCs w:val="11"/>
+        </w:rPr>
+        <w:t>     </w:t>
+      </w:r>
+      <w:r>
+        <w:rPr>
+          <w:rFonts w:ascii="Consolas" w:eastAsia="Times New Roman" w:hAnsi="Consolas" w:cs="Times New Roman"/>
+          <w:color w:val="89DDFF"/>
+          <w:sz w:val="11"/>
+          <w:szCs w:val="11"/>
+        </w:rPr>
+        <w:t>&lt;</w:t>
+      </w:r>
+      <w:r>
+        <w:rPr>
+          <w:rFonts w:ascii="Consolas" w:eastAsia="Times New Roman" w:hAnsi="Consolas" w:cs="Times New Roman"/>
+          <w:color w:val="F07178"/>
+          <w:sz w:val="11"/>
+          <w:szCs w:val="11"/>
+        </w:rPr>
+        <w:t>p</w:t>
+      </w:r>
+      <w:r>
+        <w:rPr>
+          <w:rFonts w:ascii="Consolas" w:eastAsia="Times New Roman" w:hAnsi="Consolas" w:cs="Times New Roman"/>
+          <w:color w:val="89DDFF"/>
+          <w:sz w:val="11"/>
+          <w:szCs w:val="11"/>
+        </w:rPr>
+        <w:t xml:space="preserve"> </w:t>
+      </w:r>
+      <w:r>
+        <w:rPr>
+          <w:rFonts w:ascii="Consolas" w:eastAsia="Times New Roman" w:hAnsi="Consolas" w:cs="Times New Roman"/>
+          <w:color w:val="C792EA"/>
+          <w:sz w:val="11"/>
+          <w:szCs w:val="11"/>
+        </w:rPr>
+        <w:t>class</w:t>
+      </w:r>
+      <w:r>
+        <w:rPr>
+          <w:rFonts w:ascii="Consolas" w:eastAsia="Times New Roman" w:hAnsi="Consolas" w:cs="Times New Roman"/>
+          <w:color w:val="89DDFF"/>
+          <w:sz w:val="11"/>
+          <w:szCs w:val="11"/>
+        </w:rPr>
+        <w:t>="</w:t>
+      </w:r>
+      <w:r>
+        <w:rPr>
+          <w:rFonts w:ascii="Consolas" w:eastAsia="Times New Roman" w:hAnsi="Consolas" w:cs="Times New Roman"/>
+          <w:color w:val="C3E88D"/>
+          <w:sz w:val="11"/>
+          <w:szCs w:val="11"/>
+        </w:rPr>
+        <w:t>excert</w:t>
+      </w:r>
+      <w:r>
+        <w:rPr>
+          <w:rFonts w:ascii="Consolas" w:eastAsia="Times New Roman" w:hAnsi="Consolas" w:cs="Times New Roman"/>
+          <w:color w:val="89DDFF"/>
+          <w:sz w:val="11"/>
+          <w:szCs w:val="11"/>
+        </w:rPr>
+        <w:t>"&gt;</w:t>
+      </w:r>
+    </w:p>
+    <w:p>
+      <w:pPr>
+        <w:shd w:val="clear" w:color="auto" w:fill="212121"/>
+        <w:spacing w:after="0" w:line="300" w:lineRule="atLeast"/>
+        <w:rPr>
+          <w:rFonts w:ascii="Consolas" w:eastAsia="Times New Roman" w:hAnsi="Consolas" w:cs="Times New Roman"/>
+          <w:color w:val="EEFFFF"/>
+          <w:sz w:val="11"/>
+          <w:szCs w:val="11"/>
+        </w:rPr>
+      </w:pPr>
+      <w:r>
+        <w:rPr>
+          <w:rFonts w:ascii="Consolas" w:eastAsia="Times New Roman" w:hAnsi="Consolas" w:cs="Times New Roman"/>
+          <w:color w:val="EEFFFF"/>
+          <w:sz w:val="11"/>
+          <w:szCs w:val="11"/>
+        </w:rPr>
+        <w:t>         {{post.content|truncatewords:2}}</w:t>
+      </w:r>
+    </w:p>
+    <w:p>
+      <w:pPr>
+        <w:shd w:val="clear" w:color="auto" w:fill="212121"/>
+        <w:spacing w:after="0" w:line="300" w:lineRule="atLeast"/>
+        <w:rPr>
+          <w:rFonts w:ascii="Consolas" w:eastAsia="Times New Roman" w:hAnsi="Consolas" w:cs="Times New Roman"/>
+          <w:color w:val="EEFFFF"/>
+          <w:sz w:val="11"/>
+          <w:szCs w:val="11"/>
+        </w:rPr>
+      </w:pPr>
+      <w:r>
+        <w:rPr>
+          <w:rFonts w:ascii="Consolas" w:eastAsia="Times New Roman" w:hAnsi="Consolas" w:cs="Times New Roman"/>
+          <w:color w:val="EEFFFF"/>
+          <w:sz w:val="11"/>
+          <w:szCs w:val="11"/>
+        </w:rPr>
+        <w:t>         </w:t>
+      </w:r>
+      <w:r>
+        <w:rPr>
+          <w:rFonts w:ascii="Consolas" w:eastAsia="Times New Roman" w:hAnsi="Consolas" w:cs="Times New Roman"/>
+          <w:i/>
+          <w:iCs/>
+          <w:color w:val="4A4A4A"/>
+          <w:sz w:val="11"/>
+          <w:szCs w:val="11"/>
+        </w:rPr>
+        <w:t>&lt;!-- {{post.snipets}} --&gt;</w:t>
+      </w:r>
+    </w:p>
+    <w:p>
+      <w:pPr>
+        <w:shd w:val="clear" w:color="auto" w:fill="212121"/>
+        <w:spacing w:after="0" w:line="300" w:lineRule="atLeast"/>
+        <w:rPr>
+          <w:rFonts w:ascii="Consolas" w:eastAsia="Times New Roman" w:hAnsi="Consolas" w:cs="Times New Roman"/>
+          <w:color w:val="EEFFFF"/>
+          <w:sz w:val="11"/>
+          <w:szCs w:val="11"/>
+        </w:rPr>
+      </w:pPr>
+      <w:r>
+        <w:rPr>
+          <w:rFonts w:ascii="Consolas" w:eastAsia="Times New Roman" w:hAnsi="Consolas" w:cs="Times New Roman"/>
+          <w:color w:val="EEFFFF"/>
+          <w:sz w:val="11"/>
+          <w:szCs w:val="11"/>
+        </w:rPr>
+        <w:t>         {% post_tag 3 as list %}</w:t>
+      </w:r>
+    </w:p>
+    <w:p>
+      <w:pPr>
+        <w:shd w:val="clear" w:color="auto" w:fill="212121"/>
+        <w:spacing w:after="0" w:line="300" w:lineRule="atLeast"/>
+        <w:rPr>
+          <w:rFonts w:ascii="Consolas" w:eastAsia="Times New Roman" w:hAnsi="Consolas" w:cs="Times New Roman"/>
+          <w:color w:val="EEFFFF"/>
+          <w:sz w:val="11"/>
+          <w:szCs w:val="11"/>
+        </w:rPr>
+      </w:pPr>
+      <w:r>
+        <w:rPr>
+          <w:rFonts w:ascii="Consolas" w:eastAsia="Times New Roman" w:hAnsi="Consolas" w:cs="Times New Roman"/>
+          <w:color w:val="EEFFFF"/>
+          <w:sz w:val="11"/>
+          <w:szCs w:val="11"/>
+        </w:rPr>
+        <w:t>             {% for i in list %}</w:t>
+      </w:r>
+    </w:p>
+    <w:p>
+      <w:pPr>
+        <w:shd w:val="clear" w:color="auto" w:fill="212121"/>
+        <w:spacing w:after="0" w:line="300" w:lineRule="atLeast"/>
+        <w:rPr>
+          <w:rFonts w:ascii="Consolas" w:eastAsia="Times New Roman" w:hAnsi="Consolas" w:cs="Times New Roman"/>
+          <w:color w:val="EEFFFF"/>
+          <w:sz w:val="11"/>
+          <w:szCs w:val="11"/>
+        </w:rPr>
+      </w:pPr>
+      <w:r>
+        <w:rPr>
+          <w:rFonts w:ascii="Consolas" w:eastAsia="Times New Roman" w:hAnsi="Consolas" w:cs="Times New Roman"/>
+          <w:color w:val="EEFFFF"/>
+          <w:sz w:val="11"/>
+          <w:szCs w:val="11"/>
+        </w:rPr>
+        <w:t>                   {{i.id}}</w:t>
+      </w:r>
+    </w:p>
+    <w:p>
+      <w:pPr>
+        <w:shd w:val="clear" w:color="auto" w:fill="212121"/>
+        <w:spacing w:after="0" w:line="300" w:lineRule="atLeast"/>
+        <w:rPr>
+          <w:rFonts w:ascii="Consolas" w:eastAsia="Times New Roman" w:hAnsi="Consolas" w:cs="Times New Roman"/>
+          <w:color w:val="EEFFFF"/>
+          <w:sz w:val="11"/>
+          <w:szCs w:val="11"/>
+          <w:rtl/>
+        </w:rPr>
+      </w:pPr>
+      <w:r>
+        <w:rPr>
+          <w:rFonts w:ascii="Consolas" w:eastAsia="Times New Roman" w:hAnsi="Consolas" w:cs="Times New Roman"/>
+          <w:color w:val="EEFFFF"/>
+          <w:sz w:val="11"/>
+          <w:szCs w:val="11"/>
+        </w:rPr>
+        <w:t>           </w:t>
+      </w:r>
+      <w:r>
+        <w:rPr>
+          <w:rFonts w:ascii="Consolas" w:eastAsia="Times New Roman" w:hAnsi="Consolas" w:cs="Times New Roman"/>
+          <w:color w:val="EEFFFF"/>
+          <w:sz w:val="11"/>
+          <w:szCs w:val="11"/>
+        </w:rPr>
+        <w:t xml:space="preserve">  </w:t>
+      </w:r>
+      <w:r>
+        <w:rPr>
+          <w:rFonts w:ascii="Consolas" w:eastAsia="Times New Roman" w:hAnsi="Consolas" w:cs="Times New Roman"/>
+          <w:color w:val="EEFFFF"/>
+          <w:sz w:val="11"/>
+          <w:szCs w:val="11"/>
+        </w:rPr>
+        <w:t>{% endfor %}</w:t>
+      </w:r>
+    </w:p>
+    <w:p>
+      <w:pPr>
+        <w:shd w:val="clear" w:color="auto" w:fill="212121"/>
+        <w:spacing w:after="0" w:line="300" w:lineRule="atLeast"/>
+        <w:rPr>
+          <w:rFonts w:ascii="Consolas" w:eastAsia="Times New Roman" w:hAnsi="Consolas" w:cs="Times New Roman"/>
+          <w:color w:val="EEFFFF"/>
+          <w:sz w:val="11"/>
+          <w:szCs w:val="11"/>
+        </w:rPr>
+      </w:pPr>
+    </w:p>
+    <w:p>
+      <w:pPr>
+        <w:jc w:val="right"/>
+        <w:rPr>
+          <w:rFonts w:ascii="Consolas" w:eastAsia="Times New Roman" w:hAnsi="Consolas" w:cs="B Zar"/>
+          <w:sz w:val="23"/>
+          <w:szCs w:val="23"/>
+          <w:lang w:bidi="fa-IR"/>
+        </w:rPr>
+      </w:pPr>
+    </w:p>
+    <w:p>
+      <w:pPr>
+        <w:jc w:val="right"/>
+        <w:rPr>
+          <w:rFonts w:ascii="Consolas" w:eastAsia="Times New Roman" w:hAnsi="Consolas" w:cs="B Zar"/>
+          <w:sz w:val="23"/>
+          <w:szCs w:val="23"/>
+          <w:rtl/>
+          <w:lang w:bidi="fa-IR"/>
+        </w:rPr>
+      </w:pPr>
+      <w:r>
+        <w:rPr>
+          <w:rFonts w:ascii="Consolas" w:eastAsia="Times New Roman" w:hAnsi="Consolas" w:cs="B Zar" w:hint="cs"/>
+          <w:sz w:val="23"/>
+          <w:szCs w:val="23"/>
+          <w:rtl/>
+          <w:lang w:bidi="fa-IR"/>
+        </w:rPr>
+        <w:t>در روش دیگری از ساخت تمپلیت تگ</w:t>
+      </w:r>
+    </w:p>
+    <w:p>
+      <w:pPr>
+        <w:jc w:val="right"/>
+        <w:rPr>
+          <w:rFonts w:ascii="Consolas" w:eastAsia="Times New Roman" w:hAnsi="Consolas" w:cs="B Zar" w:hint="cs"/>
+          <w:sz w:val="23"/>
+          <w:szCs w:val="23"/>
+          <w:rtl/>
+          <w:lang w:bidi="fa-IR"/>
+        </w:rPr>
+      </w:pPr>
+      <w:r>
+        <w:rPr>
+          <w:rFonts w:ascii="Consolas" w:eastAsia="Times New Roman" w:hAnsi="Consolas" w:cs="B Zar" w:hint="cs"/>
+          <w:sz w:val="23"/>
+          <w:szCs w:val="23"/>
+          <w:rtl/>
+          <w:lang w:bidi="fa-IR"/>
+        </w:rPr>
+        <w:t>در این روش بجای اینکه از دکوراتور سیمپل استفاده شود از دکوراتور فیلتر استفاده میشود و بجای مقدار دهی مثل سیمپل از روش زیر استفاده میشود</w:t>
+      </w:r>
+    </w:p>
+    <w:p>
+      <w:pPr>
+        <w:shd w:val="clear" w:color="auto" w:fill="212121"/>
+        <w:spacing w:after="0" w:line="300" w:lineRule="atLeast"/>
+        <w:rPr>
+          <w:rFonts w:ascii="Consolas" w:eastAsia="Times New Roman" w:hAnsi="Consolas" w:cs="Times New Roman"/>
+          <w:color w:val="EEFFFF"/>
+          <w:sz w:val="23"/>
+          <w:szCs w:val="23"/>
+        </w:rPr>
+      </w:pPr>
+    </w:p>
+    <w:p>
+      <w:pPr>
+        <w:shd w:val="clear" w:color="auto" w:fill="212121"/>
+        <w:spacing w:after="0" w:line="300" w:lineRule="atLeast"/>
+        <w:rPr>
+          <w:rFonts w:ascii="Consolas" w:eastAsia="Times New Roman" w:hAnsi="Consolas" w:cs="Times New Roman"/>
+          <w:color w:val="EEFFFF"/>
+          <w:sz w:val="23"/>
+          <w:szCs w:val="23"/>
+        </w:rPr>
+      </w:pPr>
+      <w:r>
+        <w:rPr>
+          <w:rFonts w:ascii="Consolas" w:eastAsia="Times New Roman" w:hAnsi="Consolas" w:cs="Times New Roman"/>
+          <w:color w:val="89DDFF"/>
+          <w:sz w:val="23"/>
+          <w:szCs w:val="23"/>
+        </w:rPr>
+        <w:t>@</w:t>
+      </w:r>
+      <w:r>
+        <w:rPr>
+          <w:rFonts w:ascii="Consolas" w:eastAsia="Times New Roman" w:hAnsi="Consolas" w:cs="Times New Roman"/>
+          <w:color w:val="EEFFFF"/>
+          <w:sz w:val="23"/>
+          <w:szCs w:val="23"/>
+        </w:rPr>
+        <w:t>register</w:t>
+      </w:r>
+      <w:r>
+        <w:rPr>
+          <w:rFonts w:ascii="Consolas" w:eastAsia="Times New Roman" w:hAnsi="Consolas" w:cs="Times New Roman"/>
+          <w:color w:val="89DDFF"/>
+          <w:sz w:val="23"/>
+          <w:szCs w:val="23"/>
+        </w:rPr>
+        <w:t>.</w:t>
+      </w:r>
+      <w:r>
+        <w:rPr>
+          <w:rFonts w:ascii="Consolas" w:eastAsia="Times New Roman" w:hAnsi="Consolas" w:cs="Times New Roman"/>
+          <w:color w:val="F07178"/>
+          <w:sz w:val="23"/>
+          <w:szCs w:val="23"/>
+        </w:rPr>
+        <w:t>filter</w:t>
+      </w:r>
+    </w:p>
+    <w:p>
+      <w:pPr>
+        <w:shd w:val="clear" w:color="auto" w:fill="212121"/>
+        <w:spacing w:after="0" w:line="300" w:lineRule="atLeast"/>
+        <w:rPr>
+          <w:rFonts w:ascii="Consolas" w:eastAsia="Times New Roman" w:hAnsi="Consolas" w:cs="Times New Roman"/>
+          <w:color w:val="EEFFFF"/>
+          <w:sz w:val="23"/>
+          <w:szCs w:val="23"/>
+        </w:rPr>
+      </w:pPr>
+      <w:r>
+        <w:rPr>
+          <w:rFonts w:ascii="Consolas" w:eastAsia="Times New Roman" w:hAnsi="Consolas" w:cs="Times New Roman"/>
+          <w:color w:val="C792EA"/>
+          <w:sz w:val="23"/>
+          <w:szCs w:val="23"/>
+        </w:rPr>
+        <w:t>def</w:t>
+      </w:r>
+      <w:r>
+        <w:rPr>
+          <w:rFonts w:ascii="Consolas" w:eastAsia="Times New Roman" w:hAnsi="Consolas" w:cs="Times New Roman"/>
+          <w:color w:val="EEFFFF"/>
+          <w:sz w:val="23"/>
+          <w:szCs w:val="23"/>
+        </w:rPr>
+        <w:t xml:space="preserve"> </w:t>
+      </w:r>
+      <w:r>
+        <w:rPr>
+          <w:rFonts w:ascii="Consolas" w:eastAsia="Times New Roman" w:hAnsi="Consolas" w:cs="Times New Roman"/>
+          <w:color w:val="82AAFF"/>
+          <w:sz w:val="23"/>
+          <w:szCs w:val="23"/>
+        </w:rPr>
+        <w:t>slicing</w:t>
+      </w:r>
+      <w:r>
+        <w:rPr>
+          <w:rFonts w:ascii="Consolas" w:eastAsia="Times New Roman" w:hAnsi="Consolas" w:cs="Times New Roman"/>
+          <w:color w:val="89DDFF"/>
+          <w:sz w:val="23"/>
+          <w:szCs w:val="23"/>
+        </w:rPr>
+        <w:t>(</w:t>
+      </w:r>
+      <w:r>
+        <w:rPr>
+          <w:rFonts w:ascii="Consolas" w:eastAsia="Times New Roman" w:hAnsi="Consolas" w:cs="Times New Roman"/>
+          <w:i/>
+          <w:iCs/>
+          <w:color w:val="EEFFFF"/>
+          <w:sz w:val="23"/>
+          <w:szCs w:val="23"/>
+        </w:rPr>
+        <w:t>value</w:t>
+      </w:r>
+      <w:r>
+        <w:rPr>
+          <w:rFonts w:ascii="Consolas" w:eastAsia="Times New Roman" w:hAnsi="Consolas" w:cs="Times New Roman"/>
+          <w:color w:val="89DDFF"/>
+          <w:sz w:val="23"/>
+          <w:szCs w:val="23"/>
+        </w:rPr>
+        <w:t>:</w:t>
+      </w:r>
+      <w:r>
+        <w:rPr>
+          <w:rFonts w:ascii="Consolas" w:eastAsia="Times New Roman" w:hAnsi="Consolas" w:cs="Times New Roman"/>
+          <w:color w:val="FFCB6B"/>
+          <w:sz w:val="23"/>
+          <w:szCs w:val="23"/>
+        </w:rPr>
+        <w:t>str</w:t>
+      </w:r>
+      <w:r>
+        <w:rPr>
+          <w:rFonts w:ascii="Consolas" w:eastAsia="Times New Roman" w:hAnsi="Consolas" w:cs="Times New Roman"/>
+          <w:color w:val="89DDFF"/>
+          <w:sz w:val="23"/>
+          <w:szCs w:val="23"/>
+        </w:rPr>
+        <w:t>):</w:t>
+      </w:r>
+    </w:p>
+    <w:p>
+      <w:pPr>
+        <w:shd w:val="clear" w:color="auto" w:fill="212121"/>
+        <w:spacing w:after="0" w:line="300" w:lineRule="atLeast"/>
+        <w:rPr>
+          <w:rFonts w:ascii="Consolas" w:eastAsia="Times New Roman" w:hAnsi="Consolas" w:cs="Times New Roman"/>
+          <w:color w:val="EEFFFF"/>
+          <w:sz w:val="23"/>
+          <w:szCs w:val="23"/>
+        </w:rPr>
+      </w:pPr>
+      <w:r>
+        <w:rPr>
+          <w:rFonts w:ascii="Consolas" w:eastAsia="Times New Roman" w:hAnsi="Consolas" w:cs="Times New Roman"/>
+          <w:color w:val="EEFFFF"/>
+          <w:sz w:val="23"/>
+          <w:szCs w:val="23"/>
+        </w:rPr>
+        <w:t xml:space="preserve">    </w:t>
+      </w:r>
+      <w:r>
+        <w:rPr>
+          <w:rFonts w:ascii="Consolas" w:eastAsia="Times New Roman" w:hAnsi="Consolas" w:cs="Times New Roman"/>
+          <w:i/>
+          <w:iCs/>
+          <w:color w:val="89DDFF"/>
+          <w:sz w:val="23"/>
+          <w:szCs w:val="23"/>
+        </w:rPr>
+        <w:t>return</w:t>
+      </w:r>
+      <w:r>
+        <w:rPr>
+          <w:rFonts w:ascii="Consolas" w:eastAsia="Times New Roman" w:hAnsi="Consolas" w:cs="Times New Roman"/>
+          <w:color w:val="EEFFFF"/>
+          <w:sz w:val="23"/>
+          <w:szCs w:val="23"/>
+        </w:rPr>
+        <w:t xml:space="preserve"> value</w:t>
+      </w:r>
+      <w:r>
+        <w:rPr>
+          <w:rFonts w:ascii="Consolas" w:eastAsia="Times New Roman" w:hAnsi="Consolas" w:cs="Times New Roman"/>
+          <w:color w:val="89DDFF"/>
+          <w:sz w:val="23"/>
+          <w:szCs w:val="23"/>
+        </w:rPr>
+        <w:t>[:</w:t>
+      </w:r>
+      <w:r>
+        <w:rPr>
+          <w:rFonts w:ascii="Consolas" w:eastAsia="Times New Roman" w:hAnsi="Consolas" w:cs="Times New Roman"/>
+          <w:color w:val="F78C6C"/>
+          <w:sz w:val="23"/>
+          <w:szCs w:val="23"/>
+        </w:rPr>
+        <w:t>3</w:t>
+      </w:r>
+      <w:r>
+        <w:rPr>
+          <w:rFonts w:ascii="Consolas" w:eastAsia="Times New Roman" w:hAnsi="Consolas" w:cs="Times New Roman"/>
+          <w:color w:val="89DDFF"/>
+          <w:sz w:val="23"/>
+          <w:szCs w:val="23"/>
+        </w:rPr>
+        <w:t>]</w:t>
+      </w:r>
+    </w:p>
+    <w:p>
+      <w:pPr>
+        <w:jc w:val="right"/>
+        <w:rPr>
+          <w:rFonts w:ascii="Consolas" w:eastAsia="Times New Roman" w:hAnsi="Consolas" w:cs="B Zar"/>
+          <w:sz w:val="23"/>
+          <w:szCs w:val="23"/>
+          <w:lang w:bidi="fa-IR"/>
+        </w:rPr>
+      </w:pPr>
+    </w:p>
+    <w:p>
+      <w:pPr>
+        <w:shd w:val="clear" w:color="auto" w:fill="212121"/>
+        <w:spacing w:after="0" w:line="300" w:lineRule="atLeast"/>
+        <w:rPr>
+          <w:rFonts w:ascii="Consolas" w:eastAsia="Times New Roman" w:hAnsi="Consolas" w:cs="Times New Roman"/>
+          <w:color w:val="EEFFFF"/>
+          <w:sz w:val="23"/>
+          <w:szCs w:val="23"/>
+        </w:rPr>
+      </w:pPr>
+      <w:r>
+        <w:rPr>
+          <w:rFonts w:ascii="Consolas" w:eastAsia="Times New Roman" w:hAnsi="Consolas" w:cs="Times New Roman"/>
+          <w:color w:val="89DDFF"/>
+          <w:sz w:val="23"/>
+          <w:szCs w:val="23"/>
+        </w:rPr>
+        <w:t>&lt;</w:t>
+      </w:r>
+      <w:r>
+        <w:rPr>
+          <w:rFonts w:ascii="Consolas" w:eastAsia="Times New Roman" w:hAnsi="Consolas" w:cs="Times New Roman"/>
+          <w:color w:val="F07178"/>
+          <w:sz w:val="23"/>
+          <w:szCs w:val="23"/>
+        </w:rPr>
+        <w:t>p</w:t>
+      </w:r>
+      <w:r>
+        <w:rPr>
+          <w:rFonts w:ascii="Consolas" w:eastAsia="Times New Roman" w:hAnsi="Consolas" w:cs="Times New Roman"/>
+          <w:color w:val="89DDFF"/>
+          <w:sz w:val="23"/>
+          <w:szCs w:val="23"/>
+        </w:rPr>
+        <w:t xml:space="preserve"> </w:t>
+      </w:r>
+      <w:r>
+        <w:rPr>
+          <w:rFonts w:ascii="Consolas" w:eastAsia="Times New Roman" w:hAnsi="Consolas" w:cs="Times New Roman"/>
+          <w:color w:val="C792EA"/>
+          <w:sz w:val="23"/>
+          <w:szCs w:val="23"/>
+        </w:rPr>
+        <w:t>class</w:t>
+      </w:r>
+      <w:r>
+        <w:rPr>
+          <w:rFonts w:ascii="Consolas" w:eastAsia="Times New Roman" w:hAnsi="Consolas" w:cs="Times New Roman"/>
+          <w:color w:val="89DDFF"/>
+          <w:sz w:val="23"/>
+          <w:szCs w:val="23"/>
+        </w:rPr>
+        <w:t>="</w:t>
+      </w:r>
+      <w:r>
+        <w:rPr>
+          <w:rFonts w:ascii="Consolas" w:eastAsia="Times New Roman" w:hAnsi="Consolas" w:cs="Times New Roman"/>
+          <w:color w:val="C3E88D"/>
+          <w:sz w:val="23"/>
+          <w:szCs w:val="23"/>
+        </w:rPr>
+        <w:t>excert</w:t>
+      </w:r>
+      <w:r>
+        <w:rPr>
+          <w:rFonts w:ascii="Consolas" w:eastAsia="Times New Roman" w:hAnsi="Consolas" w:cs="Times New Roman"/>
+          <w:color w:val="89DDFF"/>
+          <w:sz w:val="23"/>
+          <w:szCs w:val="23"/>
+        </w:rPr>
+        <w:t>"&gt;</w:t>
+      </w:r>
+    </w:p>
+    <w:p>
+      <w:pPr>
+        <w:shd w:val="clear" w:color="auto" w:fill="212121"/>
+        <w:spacing w:after="0" w:line="300" w:lineRule="atLeast"/>
+        <w:rPr>
+          <w:rFonts w:ascii="Consolas" w:eastAsia="Times New Roman" w:hAnsi="Consolas" w:cs="Times New Roman"/>
+          <w:color w:val="EEFFFF"/>
+          <w:sz w:val="23"/>
+          <w:szCs w:val="23"/>
+        </w:rPr>
+      </w:pPr>
+      <w:r>
+        <w:rPr>
+          <w:rFonts w:ascii="Consolas" w:eastAsia="Times New Roman" w:hAnsi="Consolas" w:cs="Times New Roman"/>
+          <w:color w:val="EEFFFF"/>
+          <w:sz w:val="23"/>
+          <w:szCs w:val="23"/>
+        </w:rPr>
+        <w:t>   {{post.content|truncatewords:2}}</w:t>
+      </w:r>
+    </w:p>
+    <w:p>
+      <w:pPr>
+        <w:shd w:val="clear" w:color="auto" w:fill="212121"/>
+        <w:spacing w:after="0" w:line="300" w:lineRule="atLeast"/>
+        <w:rPr>
+          <w:rFonts w:ascii="Consolas" w:eastAsia="Times New Roman" w:hAnsi="Consolas" w:cs="Times New Roman"/>
+          <w:color w:val="EEFFFF"/>
+          <w:sz w:val="23"/>
+          <w:szCs w:val="23"/>
+        </w:rPr>
+      </w:pPr>
+      <w:r>
+        <w:rPr>
+          <w:rFonts w:ascii="Consolas" w:eastAsia="Times New Roman" w:hAnsi="Consolas" w:cs="Times New Roman"/>
+          <w:color w:val="EEFFFF"/>
+          <w:sz w:val="23"/>
+          <w:szCs w:val="23"/>
+        </w:rPr>
+        <w:t>   </w:t>
+      </w:r>
+      <w:r>
+        <w:rPr>
+          <w:rFonts w:ascii="Consolas" w:eastAsia="Times New Roman" w:hAnsi="Consolas" w:cs="Times New Roman"/>
+          <w:i/>
+          <w:iCs/>
+          <w:color w:val="4A4A4A"/>
+          <w:sz w:val="23"/>
+          <w:szCs w:val="23"/>
+        </w:rPr>
+        <w:t>&lt;!-- {{post.snipets}} --&gt;</w:t>
+      </w:r>
+    </w:p>
+    <w:p>
+      <w:pPr>
+        <w:shd w:val="clear" w:color="auto" w:fill="212121"/>
+        <w:spacing w:after="0" w:line="300" w:lineRule="atLeast"/>
+        <w:rPr>
+          <w:rFonts w:ascii="Consolas" w:eastAsia="Times New Roman" w:hAnsi="Consolas" w:cs="Times New Roman"/>
+          <w:color w:val="EEFFFF"/>
+          <w:sz w:val="23"/>
+          <w:szCs w:val="23"/>
+        </w:rPr>
+      </w:pPr>
+      <w:r>
+        <w:rPr>
+          <w:rFonts w:ascii="Consolas" w:eastAsia="Times New Roman" w:hAnsi="Consolas" w:cs="Times New Roman"/>
+          <w:color w:val="EEFFFF"/>
+          <w:sz w:val="23"/>
+          <w:szCs w:val="23"/>
+        </w:rPr>
+        <w:t>   {{post.content|slicing }}</w:t>
       </w:r>
       <w:bookmarkStart w:id="0" w:name="_GoBack"/>
       <w:bookmarkEnd w:id="0"/>
     </w:p>
     <w:p>
       <w:pPr>
-        <w:ind w:right="-540"/>
         <w:jc w:val="right"/>
         <w:rPr>
           <w:rFonts w:ascii="Consolas" w:eastAsia="Times New Roman" w:hAnsi="Consolas" w:cs="B Zar" w:hint="cs"/>
           <w:sz w:val="23"/>
           <w:szCs w:val="23"/>
-          <w:rtl/>
           <w:lang w:bidi="fa-IR"/>
         </w:rPr>
       </w:pPr>

</xml_diff>